<commit_message>
Actualizaiones en el cuadernillo de actividades
</commit_message>
<xml_diff>
--- a/Empresa Iniciativa Emprendedora/Tareas Entregar/Cuadernillo de actividades.docx
+++ b/Empresa Iniciativa Emprendedora/Tareas Entregar/Cuadernillo de actividades.docx
@@ -1,9 +1,10 @@
 
 <file path=word/document.xml><?xml version="1.0" encoding="utf-8"?>
-<w:document xmlns:wpc="http://schemas.microsoft.com/office/word/2010/wordprocessingCanvas" xmlns:cx="http://schemas.microsoft.com/office/drawing/2014/chartex" xmlns:cx1="http://schemas.microsoft.com/office/drawing/2015/9/8/chartex" xmlns:cx2="http://schemas.microsoft.com/office/drawing/2015/10/21/chartex" xmlns:cx3="http://schemas.microsoft.com/office/drawing/2016/5/9/chartex" xmlns:cx4="http://schemas.microsoft.com/office/drawing/2016/5/10/chartex" xmlns:cx5="http://schemas.microsoft.com/office/drawing/2016/5/11/chartex" xmlns:cx6="http://schemas.microsoft.com/office/drawing/2016/5/12/chartex" xmlns:cx7="http://schemas.microsoft.com/office/drawing/2016/5/13/chartex" xmlns:cx8="http://schemas.microsoft.com/office/drawing/2016/5/14/chartex" xmlns:mc="http://schemas.openxmlformats.org/markup-compatibility/2006" xmlns:aink="http://schemas.microsoft.com/office/drawing/2016/ink" xmlns:am3d="http://schemas.microsoft.com/office/drawing/2017/model3d" xmlns:o="urn:schemas-microsoft-com:office:office" xmlns:r="http://schemas.openxmlformats.org/officeDocument/2006/relationships" xmlns:m="http://schemas.openxmlformats.org/officeDocument/2006/math" xmlns:v="urn:schemas-microsoft-com:vml" xmlns:wp14="http://schemas.microsoft.com/office/word/2010/wordprocessingDrawing" xmlns:wp="http://schemas.openxmlformats.org/drawingml/2006/wordprocessingDrawing" xmlns:w10="urn:schemas-microsoft-com:office:word" xmlns:w="http://schemas.openxmlformats.org/wordprocessingml/2006/main" xmlns:w14="http://schemas.microsoft.com/office/word/2010/wordml" xmlns:w15="http://schemas.microsoft.com/office/word/2012/wordml" xmlns:w16cex="http://schemas.microsoft.com/office/word/2018/wordml/cex" xmlns:w16cid="http://schemas.microsoft.com/office/word/2016/wordml/cid" xmlns:w16="http://schemas.microsoft.com/office/word/2018/wordml" xmlns:w16sdtdh="http://schemas.microsoft.com/office/word/2020/wordml/sdtdatahash" xmlns:w16se="http://schemas.microsoft.com/office/word/2015/wordml/symex" xmlns:wpg="http://schemas.microsoft.com/office/word/2010/wordprocessingGroup" xmlns:wpi="http://schemas.microsoft.com/office/word/2010/wordprocessingInk" xmlns:wne="http://schemas.microsoft.com/office/word/2006/wordml" xmlns:wps="http://schemas.microsoft.com/office/word/2010/wordprocessingShape" mc:Ignorable="w14 w15 w16se w16cid w16 w16cex w16sdtdh wp14">
+<w:document xmlns:wpc="http://schemas.microsoft.com/office/word/2010/wordprocessingCanvas" xmlns:cx="http://schemas.microsoft.com/office/drawing/2014/chartex" xmlns:cx1="http://schemas.microsoft.com/office/drawing/2015/9/8/chartex" xmlns:cx2="http://schemas.microsoft.com/office/drawing/2015/10/21/chartex" xmlns:cx3="http://schemas.microsoft.com/office/drawing/2016/5/9/chartex" xmlns:cx4="http://schemas.microsoft.com/office/drawing/2016/5/10/chartex" xmlns:cx5="http://schemas.microsoft.com/office/drawing/2016/5/11/chartex" xmlns:cx6="http://schemas.microsoft.com/office/drawing/2016/5/12/chartex" xmlns:cx7="http://schemas.microsoft.com/office/drawing/2016/5/13/chartex" xmlns:cx8="http://schemas.microsoft.com/office/drawing/2016/5/14/chartex" xmlns:mc="http://schemas.openxmlformats.org/markup-compatibility/2006" xmlns:aink="http://schemas.microsoft.com/office/drawing/2016/ink" xmlns:am3d="http://schemas.microsoft.com/office/drawing/2017/model3d" xmlns:o="urn:schemas-microsoft-com:office:office" xmlns:oel="http://schemas.microsoft.com/office/2019/extlst" xmlns:r="http://schemas.openxmlformats.org/officeDocument/2006/relationships" xmlns:m="http://schemas.openxmlformats.org/officeDocument/2006/math" xmlns:v="urn:schemas-microsoft-com:vml" xmlns:wp14="http://schemas.microsoft.com/office/word/2010/wordprocessingDrawing" xmlns:wp="http://schemas.openxmlformats.org/drawingml/2006/wordprocessingDrawing" xmlns:w10="urn:schemas-microsoft-com:office:word" xmlns:w="http://schemas.openxmlformats.org/wordprocessingml/2006/main" xmlns:w14="http://schemas.microsoft.com/office/word/2010/wordml" xmlns:w15="http://schemas.microsoft.com/office/word/2012/wordml" xmlns:w16cex="http://schemas.microsoft.com/office/word/2018/wordml/cex" xmlns:w16cid="http://schemas.microsoft.com/office/word/2016/wordml/cid" xmlns:w16="http://schemas.microsoft.com/office/word/2018/wordml" xmlns:w16du="http://schemas.microsoft.com/office/word/2023/wordml/word16du" xmlns:w16sdtdh="http://schemas.microsoft.com/office/word/2020/wordml/sdtdatahash" xmlns:w16se="http://schemas.microsoft.com/office/word/2015/wordml/symex" xmlns:wpg="http://schemas.microsoft.com/office/word/2010/wordprocessingGroup" xmlns:wpi="http://schemas.microsoft.com/office/word/2010/wordprocessingInk" xmlns:wne="http://schemas.microsoft.com/office/word/2006/wordml" xmlns:wps="http://schemas.microsoft.com/office/word/2010/wordprocessingShape" mc:Ignorable="w14 w15 w16se w16cid w16 w16cex w16sdtdh w16du wp14">
   <w:body>
     <w:p>
       <w:pPr>
+        <w:jc w:val="both"/>
         <w:rPr>
           <w:rFonts w:ascii="Candara" w:hAnsi="Candara"/>
           <w:b/>
@@ -24,17 +25,759 @@
       </w:r>
     </w:p>
     <w:p>
-      <w:r>
-        <w:t xml:space="preserve">1. Investiga ejemplos recientes de innovaciones tecnológicas o sociales (de los últimos 10 años) que hayan tenido un impacto positivo en la sociedad. </w:t>
-      </w:r>
-    </w:p>
-    <w:p>
-      <w:r>
+      <w:pPr>
+        <w:jc w:val="both"/>
+        <w:rPr>
+          <w:rFonts w:ascii="Courier New" w:hAnsi="Courier New" w:cs="Courier New"/>
+          <w:sz w:val="18"/>
+          <w:szCs w:val="18"/>
+        </w:rPr>
+      </w:pPr>
+      <w:r>
+        <w:rPr>
+          <w:rFonts w:ascii="Courier New" w:hAnsi="Courier New" w:cs="Courier New"/>
+          <w:color w:val="FF0000"/>
+          <w:sz w:val="18"/>
+          <w:szCs w:val="18"/>
+        </w:rPr>
+        <w:t xml:space="preserve">1. </w:t>
+      </w:r>
+      <w:r>
+        <w:rPr>
+          <w:rFonts w:ascii="Courier New" w:hAnsi="Courier New" w:cs="Courier New"/>
+          <w:sz w:val="18"/>
+          <w:szCs w:val="18"/>
+        </w:rPr>
+        <w:t>Investiga ejemplos recientes de innovaciones tecnológicas o sociales (de los últimos 10 años) que hayan tenido un impacto positivo en la sociedad.</w:t>
+      </w:r>
+    </w:p>
+    <w:p>
+      <w:pPr>
+        <w:jc w:val="both"/>
+        <w:rPr>
+          <w:rFonts w:ascii="Courier New" w:hAnsi="Courier New" w:cs="Courier New"/>
+          <w:color w:val="4472C4" w:themeColor="accent1"/>
+          <w:sz w:val="18"/>
+          <w:szCs w:val="18"/>
+        </w:rPr>
+      </w:pPr>
+      <w:r>
+        <w:rPr>
+          <w:rFonts w:ascii="Courier New" w:hAnsi="Courier New" w:cs="Courier New"/>
+          <w:b/>
+          <w:bCs/>
+          <w:color w:val="4472C4" w:themeColor="accent1"/>
+          <w:sz w:val="18"/>
+          <w:szCs w:val="18"/>
+        </w:rPr>
+        <w:t>Inteligencia Artificial en la Medicina</w:t>
+      </w:r>
+      <w:r>
+        <w:rPr>
+          <w:rFonts w:ascii="Courier New" w:hAnsi="Courier New" w:cs="Courier New"/>
+          <w:color w:val="4472C4" w:themeColor="accent1"/>
+          <w:sz w:val="18"/>
+          <w:szCs w:val="18"/>
+        </w:rPr>
+        <w:t xml:space="preserve">: La IA ha transformado </w:t>
+      </w:r>
+      <w:r>
+        <w:rPr>
+          <w:rFonts w:ascii="Courier New" w:hAnsi="Courier New" w:cs="Courier New"/>
+          <w:color w:val="4472C4" w:themeColor="accent1"/>
+          <w:sz w:val="18"/>
+          <w:szCs w:val="18"/>
+        </w:rPr>
+        <w:t xml:space="preserve">todos los campos, en especial </w:t>
+      </w:r>
+      <w:r>
+        <w:rPr>
+          <w:rFonts w:ascii="Courier New" w:hAnsi="Courier New" w:cs="Courier New"/>
+          <w:color w:val="4472C4" w:themeColor="accent1"/>
+          <w:sz w:val="18"/>
+          <w:szCs w:val="18"/>
+        </w:rPr>
+        <w:t>el campo de la salud, facilitando diagnósticos tempranos y personalizados. Por ejemplo, algoritmos de aprendizaje profundo pueden detectar cáncer de mama en mamografías con una precisión comparable a la de los radiólogos. También se han desarrollado aplicaciones que permiten a las personas monitorear su salud mental mediante análisis de texto y voz, brindando apoyo en tiempo real.</w:t>
+      </w:r>
+    </w:p>
+    <w:p>
+      <w:pPr>
+        <w:jc w:val="both"/>
+        <w:rPr>
+          <w:rFonts w:ascii="Courier New" w:hAnsi="Courier New" w:cs="Courier New"/>
+          <w:color w:val="4472C4" w:themeColor="accent1"/>
+          <w:sz w:val="18"/>
+          <w:szCs w:val="18"/>
+        </w:rPr>
+      </w:pPr>
+      <w:r>
+        <w:rPr>
+          <w:rFonts w:ascii="Courier New" w:hAnsi="Courier New" w:cs="Courier New"/>
+          <w:b/>
+          <w:bCs/>
+          <w:color w:val="4472C4" w:themeColor="accent1"/>
+          <w:sz w:val="18"/>
+          <w:szCs w:val="18"/>
+        </w:rPr>
+        <w:t>Vehículos Eléctricos</w:t>
+      </w:r>
+      <w:r>
+        <w:rPr>
+          <w:rFonts w:ascii="Courier New" w:hAnsi="Courier New" w:cs="Courier New"/>
+          <w:color w:val="4472C4" w:themeColor="accent1"/>
+          <w:sz w:val="18"/>
+          <w:szCs w:val="18"/>
+        </w:rPr>
+        <w:t xml:space="preserve">: La </w:t>
+      </w:r>
+      <w:r>
+        <w:rPr>
+          <w:rFonts w:ascii="Courier New" w:hAnsi="Courier New" w:cs="Courier New"/>
+          <w:color w:val="4472C4" w:themeColor="accent1"/>
+          <w:sz w:val="18"/>
+          <w:szCs w:val="18"/>
+        </w:rPr>
+        <w:t>fabricación</w:t>
+      </w:r>
+      <w:r>
+        <w:rPr>
+          <w:rFonts w:ascii="Courier New" w:hAnsi="Courier New" w:cs="Courier New"/>
+          <w:color w:val="4472C4" w:themeColor="accent1"/>
+          <w:sz w:val="18"/>
+          <w:szCs w:val="18"/>
+        </w:rPr>
+        <w:t xml:space="preserve"> masiva de vehículos eléctricos, liderada por empresas como Tesla, ha </w:t>
+      </w:r>
+      <w:r>
+        <w:rPr>
+          <w:rFonts w:ascii="Courier New" w:hAnsi="Courier New" w:cs="Courier New"/>
+          <w:color w:val="4472C4" w:themeColor="accent1"/>
+          <w:sz w:val="18"/>
+          <w:szCs w:val="18"/>
+        </w:rPr>
+        <w:t>ayudado</w:t>
+      </w:r>
+      <w:r>
+        <w:rPr>
+          <w:rFonts w:ascii="Courier New" w:hAnsi="Courier New" w:cs="Courier New"/>
+          <w:color w:val="4472C4" w:themeColor="accent1"/>
+          <w:sz w:val="18"/>
+          <w:szCs w:val="18"/>
+        </w:rPr>
+        <w:t xml:space="preserve"> a la reducción de las emisiones de gases. La popularización de </w:t>
+      </w:r>
+      <w:r>
+        <w:rPr>
+          <w:rFonts w:ascii="Courier New" w:hAnsi="Courier New" w:cs="Courier New"/>
+          <w:color w:val="4472C4" w:themeColor="accent1"/>
+          <w:sz w:val="18"/>
+          <w:szCs w:val="18"/>
+        </w:rPr>
+        <w:t>vehículos eléctricos</w:t>
+      </w:r>
+      <w:r>
+        <w:rPr>
+          <w:rFonts w:ascii="Courier New" w:hAnsi="Courier New" w:cs="Courier New"/>
+          <w:color w:val="4472C4" w:themeColor="accent1"/>
+          <w:sz w:val="18"/>
+          <w:szCs w:val="18"/>
+        </w:rPr>
+        <w:t xml:space="preserve"> también ha impulsado avances en baterías de larga duración.</w:t>
+      </w:r>
+    </w:p>
+    <w:p>
+      <w:pPr>
+        <w:jc w:val="both"/>
+        <w:rPr>
+          <w:rFonts w:ascii="Courier New" w:hAnsi="Courier New" w:cs="Courier New"/>
+          <w:color w:val="4472C4" w:themeColor="accent1"/>
+          <w:sz w:val="18"/>
+          <w:szCs w:val="18"/>
+        </w:rPr>
+      </w:pPr>
+      <w:r>
+        <w:rPr>
+          <w:rFonts w:ascii="Courier New" w:hAnsi="Courier New" w:cs="Courier New"/>
+          <w:b/>
+          <w:bCs/>
+          <w:color w:val="4472C4" w:themeColor="accent1"/>
+          <w:sz w:val="18"/>
+          <w:szCs w:val="18"/>
+        </w:rPr>
+        <w:t>Agricultura de Precisión</w:t>
+      </w:r>
+      <w:r>
+        <w:rPr>
+          <w:rFonts w:ascii="Courier New" w:hAnsi="Courier New" w:cs="Courier New"/>
+          <w:color w:val="4472C4" w:themeColor="accent1"/>
+          <w:sz w:val="18"/>
+          <w:szCs w:val="18"/>
+        </w:rPr>
+        <w:t xml:space="preserve">: Utilizando drones, sensores y big data, la agricultura de precisión optimiza el uso de recursos como el agua y fertilizantes. </w:t>
+      </w:r>
+      <w:r>
+        <w:rPr>
+          <w:rFonts w:ascii="Courier New" w:hAnsi="Courier New" w:cs="Courier New"/>
+          <w:color w:val="4472C4" w:themeColor="accent1"/>
+          <w:sz w:val="18"/>
+          <w:szCs w:val="18"/>
+        </w:rPr>
+        <w:t>Varias empresas</w:t>
+      </w:r>
+      <w:r>
+        <w:rPr>
+          <w:rFonts w:ascii="Courier New" w:hAnsi="Courier New" w:cs="Courier New"/>
+          <w:color w:val="4472C4" w:themeColor="accent1"/>
+          <w:sz w:val="18"/>
+          <w:szCs w:val="18"/>
+        </w:rPr>
+        <w:t xml:space="preserve"> emplea</w:t>
+      </w:r>
+      <w:r>
+        <w:rPr>
+          <w:rFonts w:ascii="Courier New" w:hAnsi="Courier New" w:cs="Courier New"/>
+          <w:color w:val="4472C4" w:themeColor="accent1"/>
+          <w:sz w:val="18"/>
+          <w:szCs w:val="18"/>
+        </w:rPr>
+        <w:t>n</w:t>
+      </w:r>
+      <w:r>
+        <w:rPr>
+          <w:rFonts w:ascii="Courier New" w:hAnsi="Courier New" w:cs="Courier New"/>
+          <w:color w:val="4472C4" w:themeColor="accent1"/>
+          <w:sz w:val="18"/>
+          <w:szCs w:val="18"/>
+        </w:rPr>
+        <w:t xml:space="preserve"> drones para monitorear cultivos, identificando áreas que necesitan intervención, lo que ha aumentado la productividad y reducido el impacto ambiental.</w:t>
+      </w:r>
+    </w:p>
+    <w:p>
+      <w:pPr>
+        <w:jc w:val="both"/>
+        <w:rPr>
+          <w:rFonts w:ascii="Courier New" w:hAnsi="Courier New" w:cs="Courier New"/>
+          <w:color w:val="4472C4" w:themeColor="accent1"/>
+          <w:sz w:val="18"/>
+          <w:szCs w:val="18"/>
+        </w:rPr>
+      </w:pPr>
+      <w:r>
+        <w:rPr>
+          <w:rFonts w:ascii="Courier New" w:hAnsi="Courier New" w:cs="Courier New"/>
+          <w:b/>
+          <w:bCs/>
+          <w:color w:val="4472C4" w:themeColor="accent1"/>
+          <w:sz w:val="18"/>
+          <w:szCs w:val="18"/>
+        </w:rPr>
+        <w:t>Tecnología Blockchain</w:t>
+      </w:r>
+      <w:r>
+        <w:rPr>
+          <w:rFonts w:ascii="Courier New" w:hAnsi="Courier New" w:cs="Courier New"/>
+          <w:color w:val="4472C4" w:themeColor="accent1"/>
+          <w:sz w:val="18"/>
+          <w:szCs w:val="18"/>
+        </w:rPr>
+        <w:t xml:space="preserve">: Aunque se asocia principalmente con las criptomonedas, la tecnología blockchain ha sido </w:t>
+      </w:r>
+      <w:r>
+        <w:rPr>
+          <w:rFonts w:ascii="Courier New" w:hAnsi="Courier New" w:cs="Courier New"/>
+          <w:color w:val="4472C4" w:themeColor="accent1"/>
+          <w:sz w:val="18"/>
+          <w:szCs w:val="18"/>
+        </w:rPr>
+        <w:t xml:space="preserve">usada </w:t>
+      </w:r>
+      <w:r>
+        <w:rPr>
+          <w:rFonts w:ascii="Courier New" w:hAnsi="Courier New" w:cs="Courier New"/>
+          <w:color w:val="4472C4" w:themeColor="accent1"/>
+          <w:sz w:val="18"/>
+          <w:szCs w:val="18"/>
+        </w:rPr>
+        <w:t xml:space="preserve">en sectores como la trazabilidad alimentaria y la gestión de cadenas de suministro. Proyectos como </w:t>
+      </w:r>
+      <w:r>
+        <w:rPr>
+          <w:rFonts w:ascii="Courier New" w:hAnsi="Courier New" w:cs="Courier New"/>
+          <w:i/>
+          <w:iCs/>
+          <w:color w:val="4472C4" w:themeColor="accent1"/>
+          <w:sz w:val="18"/>
+          <w:szCs w:val="18"/>
+          <w:u w:val="single"/>
+        </w:rPr>
+        <w:t>IBM Food Trust</w:t>
+      </w:r>
+      <w:r>
+        <w:rPr>
+          <w:rFonts w:ascii="Courier New" w:hAnsi="Courier New" w:cs="Courier New"/>
+          <w:color w:val="4472C4" w:themeColor="accent1"/>
+          <w:sz w:val="18"/>
+          <w:szCs w:val="18"/>
+        </w:rPr>
+        <w:t xml:space="preserve"> permiten a los consumidores rastrear el origen de sus alimentos, garantizando transparencia y seguridad en los productos.</w:t>
+      </w:r>
+    </w:p>
+    <w:p>
+      <w:pPr>
+        <w:jc w:val="both"/>
+        <w:rPr>
+          <w:rFonts w:ascii="Courier New" w:hAnsi="Courier New" w:cs="Courier New"/>
+          <w:color w:val="4472C4" w:themeColor="accent1"/>
+          <w:sz w:val="18"/>
+          <w:szCs w:val="18"/>
+        </w:rPr>
+      </w:pPr>
+      <w:r>
+        <w:rPr>
+          <w:rFonts w:ascii="Courier New" w:hAnsi="Courier New" w:cs="Courier New"/>
+          <w:b/>
+          <w:bCs/>
+          <w:color w:val="4472C4" w:themeColor="accent1"/>
+          <w:sz w:val="18"/>
+          <w:szCs w:val="18"/>
+        </w:rPr>
+        <w:t>Plataformas de Educación en Línea</w:t>
+      </w:r>
+      <w:r>
+        <w:rPr>
+          <w:rFonts w:ascii="Courier New" w:hAnsi="Courier New" w:cs="Courier New"/>
+          <w:color w:val="4472C4" w:themeColor="accent1"/>
+          <w:sz w:val="18"/>
+          <w:szCs w:val="18"/>
+        </w:rPr>
+        <w:t>: Innovaciones en la educación han democratizado el acceso al aprendizaje, ofreciendo cursos de alta calidad de forma gratuita o a bajo costo. Esto ha permitido a millones de personas en todo el mundo acceder a educación de calidad y adquirir nuevas habilidades para el entorno laboral.</w:t>
+      </w:r>
+    </w:p>
+    <w:p>
+      <w:pPr>
+        <w:jc w:val="both"/>
+        <w:rPr>
+          <w:rFonts w:ascii="Courier New" w:hAnsi="Courier New" w:cs="Courier New"/>
+          <w:sz w:val="18"/>
+          <w:szCs w:val="18"/>
+        </w:rPr>
+      </w:pPr>
+      <w:r>
+        <w:rPr>
+          <w:rFonts w:ascii="Courier New" w:hAnsi="Courier New" w:cs="Courier New"/>
+          <w:sz w:val="18"/>
+          <w:szCs w:val="18"/>
+        </w:rPr>
+        <w:t xml:space="preserve"> </w:t>
+      </w:r>
+    </w:p>
+    <w:p>
+      <w:pPr>
+        <w:jc w:val="both"/>
+        <w:rPr>
+          <w:rFonts w:ascii="Courier New" w:hAnsi="Courier New" w:cs="Courier New"/>
+          <w:sz w:val="18"/>
+          <w:szCs w:val="18"/>
+        </w:rPr>
+      </w:pPr>
+      <w:r>
+        <w:rPr>
+          <w:rFonts w:ascii="Courier New" w:hAnsi="Courier New" w:cs="Courier New"/>
+          <w:sz w:val="18"/>
+          <w:szCs w:val="18"/>
+        </w:rPr>
         <w:t xml:space="preserve">2. Elige una de estas innovaciones y analiza cómo ha contribuido al progreso social y al bienestar de las personas. </w:t>
       </w:r>
     </w:p>
     <w:p>
       <w:pPr>
+        <w:jc w:val="both"/>
+        <w:rPr>
+          <w:rFonts w:ascii="Courier New" w:hAnsi="Courier New" w:cs="Courier New"/>
+          <w:b/>
+          <w:bCs/>
+          <w:color w:val="4472C4" w:themeColor="accent1"/>
+          <w:sz w:val="18"/>
+          <w:szCs w:val="18"/>
+        </w:rPr>
+      </w:pPr>
+      <w:r>
+        <w:rPr>
+          <w:rFonts w:ascii="Courier New" w:hAnsi="Courier New" w:cs="Courier New"/>
+          <w:b/>
+          <w:bCs/>
+          <w:color w:val="4472C4" w:themeColor="accent1"/>
+          <w:sz w:val="18"/>
+          <w:szCs w:val="18"/>
+        </w:rPr>
+        <w:t>Flexibilidad y Adaptación a Diferentes Contextos</w:t>
+      </w:r>
+    </w:p>
+    <w:p>
+      <w:pPr>
+        <w:jc w:val="both"/>
+        <w:rPr>
+          <w:rFonts w:ascii="Courier New" w:hAnsi="Courier New" w:cs="Courier New"/>
+          <w:color w:val="4472C4" w:themeColor="accent1"/>
+          <w:sz w:val="18"/>
+          <w:szCs w:val="18"/>
+        </w:rPr>
+      </w:pPr>
+      <w:r>
+        <w:rPr>
+          <w:rFonts w:ascii="Courier New" w:hAnsi="Courier New" w:cs="Courier New"/>
+          <w:color w:val="4472C4" w:themeColor="accent1"/>
+          <w:sz w:val="18"/>
+          <w:szCs w:val="18"/>
+        </w:rPr>
+        <w:t xml:space="preserve">Las plataformas de educación a distancia brindan una gran flexibilidad, permitiendo a los estudiantes aprender a su propio ritmo y adaptar sus estudios a sus horarios. Esto es particularmente beneficioso para adultos que trabajan, padres que cuidan a sus hijos, o personas que </w:t>
+      </w:r>
+      <w:r>
+        <w:rPr>
+          <w:rFonts w:ascii="Courier New" w:hAnsi="Courier New" w:cs="Courier New"/>
+          <w:color w:val="4472C4" w:themeColor="accent1"/>
+          <w:sz w:val="18"/>
+          <w:szCs w:val="18"/>
+        </w:rPr>
+        <w:t xml:space="preserve">por circunstancias </w:t>
+      </w:r>
+      <w:r>
+        <w:rPr>
+          <w:rFonts w:ascii="Courier New" w:hAnsi="Courier New" w:cs="Courier New"/>
+          <w:color w:val="4472C4" w:themeColor="accent1"/>
+          <w:sz w:val="18"/>
+          <w:szCs w:val="18"/>
+        </w:rPr>
+        <w:t>no pueden seguir un horario educativo tradicional.</w:t>
+      </w:r>
+    </w:p>
+    <w:p>
+      <w:pPr>
+        <w:jc w:val="both"/>
+        <w:rPr>
+          <w:rFonts w:ascii="Courier New" w:hAnsi="Courier New" w:cs="Courier New"/>
+          <w:b/>
+          <w:bCs/>
+          <w:color w:val="4472C4" w:themeColor="accent1"/>
+          <w:sz w:val="18"/>
+          <w:szCs w:val="18"/>
+        </w:rPr>
+      </w:pPr>
+      <w:r>
+        <w:rPr>
+          <w:rFonts w:ascii="Courier New" w:hAnsi="Courier New" w:cs="Courier New"/>
+          <w:b/>
+          <w:bCs/>
+          <w:color w:val="4472C4" w:themeColor="accent1"/>
+          <w:sz w:val="18"/>
+          <w:szCs w:val="18"/>
+        </w:rPr>
+        <w:t>Formación Continua y Actualización Profesional</w:t>
+      </w:r>
+    </w:p>
+    <w:p>
+      <w:pPr>
+        <w:jc w:val="both"/>
+        <w:rPr>
+          <w:rFonts w:ascii="Courier New" w:hAnsi="Courier New" w:cs="Courier New"/>
+          <w:color w:val="4472C4" w:themeColor="accent1"/>
+          <w:sz w:val="18"/>
+          <w:szCs w:val="18"/>
+        </w:rPr>
+      </w:pPr>
+      <w:r>
+        <w:rPr>
+          <w:rFonts w:ascii="Courier New" w:hAnsi="Courier New" w:cs="Courier New"/>
+          <w:color w:val="4472C4" w:themeColor="accent1"/>
+          <w:sz w:val="18"/>
+          <w:szCs w:val="18"/>
+        </w:rPr>
+        <w:t>L</w:t>
+      </w:r>
+      <w:r>
+        <w:rPr>
+          <w:rFonts w:ascii="Courier New" w:hAnsi="Courier New" w:cs="Courier New"/>
+          <w:color w:val="4472C4" w:themeColor="accent1"/>
+          <w:sz w:val="18"/>
+          <w:szCs w:val="18"/>
+        </w:rPr>
+        <w:t xml:space="preserve">as plataformas de educación a distancia se han convertido en una herramienta </w:t>
+      </w:r>
+      <w:r>
+        <w:rPr>
+          <w:rFonts w:ascii="Courier New" w:hAnsi="Courier New" w:cs="Courier New"/>
+          <w:color w:val="4472C4" w:themeColor="accent1"/>
+          <w:sz w:val="18"/>
+          <w:szCs w:val="18"/>
+        </w:rPr>
+        <w:t>importantísima</w:t>
+      </w:r>
+      <w:r>
+        <w:rPr>
+          <w:rFonts w:ascii="Courier New" w:hAnsi="Courier New" w:cs="Courier New"/>
+          <w:color w:val="4472C4" w:themeColor="accent1"/>
+          <w:sz w:val="18"/>
+          <w:szCs w:val="18"/>
+        </w:rPr>
+        <w:t xml:space="preserve"> para la formación continua. Los trabajadores necesitan actualizar sus conocimientos y habilidades de manera constante para seguir siendo competitivos en el mercado laboral.</w:t>
+      </w:r>
+    </w:p>
+    <w:p>
+      <w:pPr>
+        <w:jc w:val="both"/>
+        <w:rPr>
+          <w:rFonts w:ascii="Courier New" w:hAnsi="Courier New" w:cs="Courier New"/>
+          <w:color w:val="4472C4" w:themeColor="accent1"/>
+          <w:sz w:val="18"/>
+          <w:szCs w:val="18"/>
+        </w:rPr>
+      </w:pPr>
+      <w:r>
+        <w:rPr>
+          <w:rFonts w:ascii="Courier New" w:hAnsi="Courier New" w:cs="Courier New"/>
+          <w:b/>
+          <w:bCs/>
+          <w:color w:val="4472C4" w:themeColor="accent1"/>
+          <w:sz w:val="18"/>
+          <w:szCs w:val="18"/>
+        </w:rPr>
+        <w:t>Inclusión Social y Accesibilidad</w:t>
+      </w:r>
+    </w:p>
+    <w:p>
+      <w:pPr>
+        <w:jc w:val="both"/>
+        <w:rPr>
+          <w:rFonts w:ascii="Courier New" w:hAnsi="Courier New" w:cs="Courier New"/>
+          <w:color w:val="4472C4" w:themeColor="accent1"/>
+          <w:sz w:val="18"/>
+          <w:szCs w:val="18"/>
+        </w:rPr>
+      </w:pPr>
+      <w:r>
+        <w:rPr>
+          <w:rFonts w:ascii="Courier New" w:hAnsi="Courier New" w:cs="Courier New"/>
+          <w:color w:val="4472C4" w:themeColor="accent1"/>
+          <w:sz w:val="18"/>
+          <w:szCs w:val="18"/>
+        </w:rPr>
+        <w:t xml:space="preserve">Las plataformas de educación a distancia también han jugado un papel importante en la inclusión social. Personas que tradicionalmente estaban excluidas de la educación por razones económicas, sociales o de ubicación ahora pueden participar en </w:t>
+      </w:r>
+      <w:r>
+        <w:rPr>
+          <w:rFonts w:ascii="Courier New" w:hAnsi="Courier New" w:cs="Courier New"/>
+          <w:color w:val="4472C4" w:themeColor="accent1"/>
+          <w:sz w:val="18"/>
+          <w:szCs w:val="18"/>
+        </w:rPr>
+        <w:t xml:space="preserve">cientos de </w:t>
+      </w:r>
+      <w:r>
+        <w:rPr>
+          <w:rFonts w:ascii="Courier New" w:hAnsi="Courier New" w:cs="Courier New"/>
+          <w:color w:val="4472C4" w:themeColor="accent1"/>
+          <w:sz w:val="18"/>
+          <w:szCs w:val="18"/>
+        </w:rPr>
+        <w:t>programas educativos.</w:t>
+      </w:r>
+    </w:p>
+    <w:p>
+      <w:pPr>
+        <w:jc w:val="both"/>
+        <w:rPr>
+          <w:rFonts w:ascii="Courier New" w:hAnsi="Courier New" w:cs="Courier New"/>
+          <w:color w:val="4472C4" w:themeColor="accent1"/>
+          <w:sz w:val="18"/>
+          <w:szCs w:val="18"/>
+        </w:rPr>
+      </w:pPr>
+    </w:p>
+    <w:p>
+      <w:pPr>
+        <w:jc w:val="both"/>
+        <w:rPr>
+          <w:rFonts w:ascii="Courier New" w:hAnsi="Courier New" w:cs="Courier New"/>
+          <w:color w:val="4472C4" w:themeColor="accent1"/>
+          <w:sz w:val="18"/>
+          <w:szCs w:val="18"/>
+        </w:rPr>
+      </w:pPr>
+      <w:r>
+        <w:rPr>
+          <w:rFonts w:ascii="Courier New" w:hAnsi="Courier New" w:cs="Courier New"/>
+          <w:b/>
+          <w:bCs/>
+          <w:color w:val="4472C4" w:themeColor="accent1"/>
+          <w:sz w:val="18"/>
+          <w:szCs w:val="18"/>
+        </w:rPr>
+        <w:lastRenderedPageBreak/>
+        <w:t>Personas de bajos recursos:</w:t>
+      </w:r>
+      <w:r>
+        <w:rPr>
+          <w:rFonts w:ascii="Courier New" w:hAnsi="Courier New" w:cs="Courier New"/>
+          <w:color w:val="4472C4" w:themeColor="accent1"/>
+          <w:sz w:val="18"/>
+          <w:szCs w:val="18"/>
+        </w:rPr>
+        <w:t xml:space="preserve"> El costo de las plataformas de educación en línea es significativamente más bajo que el de la educación tradicional. Muchos cursos son gratuitos o tienen una tarifa </w:t>
+      </w:r>
+      <w:r>
+        <w:rPr>
+          <w:rFonts w:ascii="Courier New" w:hAnsi="Courier New" w:cs="Courier New"/>
+          <w:color w:val="4472C4" w:themeColor="accent1"/>
+          <w:sz w:val="18"/>
+          <w:szCs w:val="18"/>
+        </w:rPr>
+        <w:t>baja</w:t>
+      </w:r>
+      <w:r>
+        <w:rPr>
+          <w:rFonts w:ascii="Courier New" w:hAnsi="Courier New" w:cs="Courier New"/>
+          <w:color w:val="4472C4" w:themeColor="accent1"/>
+          <w:sz w:val="18"/>
+          <w:szCs w:val="18"/>
+        </w:rPr>
+        <w:t>, lo que reduce las barreras financieras.</w:t>
+      </w:r>
+    </w:p>
+    <w:p>
+      <w:pPr>
+        <w:jc w:val="both"/>
+        <w:rPr>
+          <w:rFonts w:ascii="Courier New" w:hAnsi="Courier New" w:cs="Courier New"/>
+          <w:color w:val="4472C4" w:themeColor="accent1"/>
+          <w:sz w:val="18"/>
+          <w:szCs w:val="18"/>
+        </w:rPr>
+      </w:pPr>
+      <w:r>
+        <w:rPr>
+          <w:rFonts w:ascii="Courier New" w:hAnsi="Courier New" w:cs="Courier New"/>
+          <w:b/>
+          <w:bCs/>
+          <w:color w:val="4472C4" w:themeColor="accent1"/>
+          <w:sz w:val="18"/>
+          <w:szCs w:val="18"/>
+        </w:rPr>
+        <w:t>Acceso en áreas rurales:</w:t>
+      </w:r>
+      <w:r>
+        <w:rPr>
+          <w:rFonts w:ascii="Courier New" w:hAnsi="Courier New" w:cs="Courier New"/>
+          <w:color w:val="4472C4" w:themeColor="accent1"/>
+          <w:sz w:val="18"/>
+          <w:szCs w:val="18"/>
+        </w:rPr>
+        <w:t xml:space="preserve"> En regiones remotas o rurales donde las universidades y colegios no están disponibles, estas plataformas permiten a las personas acceder a educación de alta calidad sin necesidad de desplazarse a ciudades.</w:t>
+      </w:r>
+    </w:p>
+    <w:p>
+      <w:pPr>
+        <w:jc w:val="both"/>
+        <w:rPr>
+          <w:rFonts w:ascii="Courier New" w:hAnsi="Courier New" w:cs="Courier New"/>
+          <w:b/>
+          <w:bCs/>
+          <w:color w:val="4472C4" w:themeColor="accent1"/>
+          <w:sz w:val="18"/>
+          <w:szCs w:val="18"/>
+        </w:rPr>
+      </w:pPr>
+      <w:r>
+        <w:rPr>
+          <w:rFonts w:ascii="Courier New" w:hAnsi="Courier New" w:cs="Courier New"/>
+          <w:b/>
+          <w:bCs/>
+          <w:color w:val="4472C4" w:themeColor="accent1"/>
+          <w:sz w:val="18"/>
+          <w:szCs w:val="18"/>
+        </w:rPr>
+        <w:t>Promoción del Aprendizaje Personalizado</w:t>
+      </w:r>
+      <w:r>
+        <w:rPr>
+          <w:rFonts w:ascii="Courier New" w:hAnsi="Courier New" w:cs="Courier New"/>
+          <w:b/>
+          <w:bCs/>
+          <w:color w:val="4472C4" w:themeColor="accent1"/>
+          <w:sz w:val="18"/>
+          <w:szCs w:val="18"/>
+        </w:rPr>
+        <w:t xml:space="preserve">: </w:t>
+      </w:r>
+      <w:r>
+        <w:rPr>
+          <w:rFonts w:ascii="Courier New" w:hAnsi="Courier New" w:cs="Courier New"/>
+          <w:color w:val="4472C4" w:themeColor="accent1"/>
+          <w:sz w:val="18"/>
+          <w:szCs w:val="18"/>
+        </w:rPr>
+        <w:t>A diferencia de la educación tradicional, las plataformas de educación a distancia permiten un aprendizaje más personalizado. Los estudiantes pueden elegir los cursos que mejor se adapten a sus intereses y necesidades, y pueden repetir materiales según sea necesario, lo que mejora su comprensión.</w:t>
+      </w:r>
+    </w:p>
+    <w:p>
+      <w:pPr>
+        <w:jc w:val="both"/>
+        <w:rPr>
+          <w:rFonts w:ascii="Courier New" w:hAnsi="Courier New" w:cs="Courier New"/>
+          <w:b/>
+          <w:bCs/>
+          <w:color w:val="4472C4" w:themeColor="accent1"/>
+          <w:sz w:val="18"/>
+          <w:szCs w:val="18"/>
+        </w:rPr>
+      </w:pPr>
+      <w:r>
+        <w:rPr>
+          <w:rFonts w:ascii="Courier New" w:hAnsi="Courier New" w:cs="Courier New"/>
+          <w:b/>
+          <w:bCs/>
+          <w:color w:val="4472C4" w:themeColor="accent1"/>
+          <w:sz w:val="18"/>
+          <w:szCs w:val="18"/>
+        </w:rPr>
+        <w:t>Fomento de la Colaboración Global</w:t>
+      </w:r>
+      <w:r>
+        <w:rPr>
+          <w:rFonts w:ascii="Courier New" w:hAnsi="Courier New" w:cs="Courier New"/>
+          <w:b/>
+          <w:bCs/>
+          <w:color w:val="4472C4" w:themeColor="accent1"/>
+          <w:sz w:val="18"/>
+          <w:szCs w:val="18"/>
+        </w:rPr>
+        <w:t xml:space="preserve">: </w:t>
+      </w:r>
+      <w:r>
+        <w:rPr>
+          <w:rFonts w:ascii="Courier New" w:hAnsi="Courier New" w:cs="Courier New"/>
+          <w:color w:val="4472C4" w:themeColor="accent1"/>
+          <w:sz w:val="18"/>
+          <w:szCs w:val="18"/>
+        </w:rPr>
+        <w:t>Las plataformas de educación a distancia también han facilitado la colaboración entre estudiantes de diferentes partes del mundo.</w:t>
+      </w:r>
+    </w:p>
+    <w:p>
+      <w:pPr>
+        <w:jc w:val="both"/>
+        <w:rPr>
+          <w:rFonts w:ascii="Courier New" w:hAnsi="Courier New" w:cs="Courier New"/>
+          <w:b/>
+          <w:bCs/>
+          <w:color w:val="4472C4" w:themeColor="accent1"/>
+          <w:sz w:val="18"/>
+          <w:szCs w:val="18"/>
+        </w:rPr>
+      </w:pPr>
+    </w:p>
+    <w:p>
+      <w:pPr>
+        <w:jc w:val="both"/>
         <w:rPr>
           <w:rFonts w:ascii="Candara" w:hAnsi="Candara"/>
           <w:b/>
@@ -55,17 +798,570 @@
       </w:r>
     </w:p>
     <w:p>
-      <w:r>
-        <w:t xml:space="preserve">1. Investiga a emprendedores locales o nacionales (pueden ser de Alcalá del Valle, andaluces o a nivel nacional que hayan tenido éxito en crear negocios que generen empleo y mejoren la calidad de vida de la comunidad. (Puedes incluir si la encuentras su misión, visión de la empresa…) </w:t>
-      </w:r>
-    </w:p>
-    <w:p>
-      <w:r>
-        <w:t xml:space="preserve">2. Haz un pequeño análisis de cómo la cultura emprendedora ha influido en la creación de empleo y el bienestar social. </w:t>
-      </w:r>
-    </w:p>
-    <w:p>
-      <w:pPr>
+      <w:pPr>
+        <w:jc w:val="both"/>
+        <w:rPr>
+          <w:rFonts w:ascii="Courier New" w:hAnsi="Courier New" w:cs="Courier New"/>
+          <w:sz w:val="18"/>
+          <w:szCs w:val="18"/>
+        </w:rPr>
+      </w:pPr>
+      <w:r>
+        <w:rPr>
+          <w:rFonts w:ascii="Courier New" w:hAnsi="Courier New" w:cs="Courier New"/>
+          <w:color w:val="FF0000"/>
+          <w:sz w:val="18"/>
+          <w:szCs w:val="18"/>
+        </w:rPr>
+        <w:t xml:space="preserve">1. </w:t>
+      </w:r>
+      <w:r>
+        <w:rPr>
+          <w:rFonts w:ascii="Courier New" w:hAnsi="Courier New" w:cs="Courier New"/>
+          <w:sz w:val="18"/>
+          <w:szCs w:val="18"/>
+        </w:rPr>
+        <w:t xml:space="preserve">Investiga a emprendedores locales o nacionales (pueden ser de Alcalá del Valle, andaluces o a nivel nacional que hayan tenido éxito en crear negocios que generen empleo y mejoren la calidad de vida de la comunidad. (Puedes incluir si la encuentras su misión, visión de la empresa…) </w:t>
+      </w:r>
+    </w:p>
+    <w:p>
+      <w:pPr>
+        <w:jc w:val="both"/>
+        <w:rPr>
+          <w:rFonts w:ascii="Courier New" w:hAnsi="Courier New" w:cs="Courier New"/>
+          <w:sz w:val="18"/>
+          <w:szCs w:val="18"/>
+        </w:rPr>
+      </w:pPr>
+    </w:p>
+    <w:p>
+      <w:pPr>
+        <w:jc w:val="both"/>
+        <w:rPr>
+          <w:rFonts w:ascii="Courier New" w:hAnsi="Courier New" w:cs="Courier New"/>
+          <w:color w:val="4472C4" w:themeColor="accent1"/>
+          <w:sz w:val="18"/>
+          <w:szCs w:val="18"/>
+        </w:rPr>
+      </w:pPr>
+      <w:r>
+        <w:rPr>
+          <w:rFonts w:ascii="Courier New" w:hAnsi="Courier New" w:cs="Courier New"/>
+          <w:b/>
+          <w:bCs/>
+          <w:color w:val="4472C4" w:themeColor="accent1"/>
+          <w:sz w:val="18"/>
+          <w:szCs w:val="18"/>
+        </w:rPr>
+        <w:t>Antonio Espinosa</w:t>
+      </w:r>
+      <w:r>
+        <w:rPr>
+          <w:rFonts w:ascii="Courier New" w:hAnsi="Courier New" w:cs="Courier New"/>
+          <w:color w:val="4472C4" w:themeColor="accent1"/>
+          <w:sz w:val="18"/>
+          <w:szCs w:val="18"/>
+        </w:rPr>
+        <w:t xml:space="preserve"> es el fundador de </w:t>
+      </w:r>
+      <w:r>
+        <w:rPr>
+          <w:rFonts w:ascii="Courier New" w:hAnsi="Courier New" w:cs="Courier New"/>
+          <w:i/>
+          <w:iCs/>
+          <w:color w:val="4472C4" w:themeColor="accent1"/>
+          <w:sz w:val="18"/>
+          <w:szCs w:val="18"/>
+        </w:rPr>
+        <w:t>Auara</w:t>
+      </w:r>
+      <w:r>
+        <w:rPr>
+          <w:rFonts w:ascii="Courier New" w:hAnsi="Courier New" w:cs="Courier New"/>
+          <w:color w:val="4472C4" w:themeColor="accent1"/>
+          <w:sz w:val="18"/>
+          <w:szCs w:val="18"/>
+        </w:rPr>
+        <w:t>, una empresa dedicada a llevar agua potable a comunidades desfavorecidas en países en desarrollo. Este proyecto combina emprendimiento con responsabilidad social, y ha generado un impacto significativo al mejorar la calidad de vida de personas sin acceso a agua limpia</w:t>
+      </w:r>
+      <w:r>
+        <w:rPr>
+          <w:rFonts w:ascii="Cambria Math" w:hAnsi="Cambria Math" w:cs="Cambria Math"/>
+          <w:color w:val="4472C4" w:themeColor="accent1"/>
+          <w:sz w:val="18"/>
+          <w:szCs w:val="18"/>
+        </w:rPr>
+        <w:t>​</w:t>
+      </w:r>
+    </w:p>
+    <w:p>
+      <w:pPr>
+        <w:jc w:val="both"/>
+        <w:rPr>
+          <w:rFonts w:ascii="Courier New" w:hAnsi="Courier New" w:cs="Courier New"/>
+          <w:b/>
+          <w:bCs/>
+          <w:sz w:val="18"/>
+          <w:szCs w:val="18"/>
+        </w:rPr>
+      </w:pPr>
+    </w:p>
+    <w:p>
+      <w:pPr>
+        <w:jc w:val="both"/>
+        <w:rPr>
+          <w:rFonts w:ascii="Courier New" w:hAnsi="Courier New" w:cs="Courier New"/>
+          <w:sz w:val="18"/>
+          <w:szCs w:val="18"/>
+        </w:rPr>
+      </w:pPr>
+      <w:r>
+        <w:rPr>
+          <w:rFonts w:ascii="Courier New" w:hAnsi="Courier New" w:cs="Courier New"/>
+          <w:color w:val="FF0000"/>
+          <w:sz w:val="18"/>
+          <w:szCs w:val="18"/>
+        </w:rPr>
+        <w:t xml:space="preserve">2. </w:t>
+      </w:r>
+      <w:r>
+        <w:rPr>
+          <w:rFonts w:ascii="Courier New" w:hAnsi="Courier New" w:cs="Courier New"/>
+          <w:sz w:val="18"/>
+          <w:szCs w:val="18"/>
+        </w:rPr>
+        <w:t xml:space="preserve">Haz un pequeño análisis de cómo la cultura emprendedora ha influido en la creación de empleo y el bienestar social. </w:t>
+      </w:r>
+    </w:p>
+    <w:p>
+      <w:pPr>
+        <w:jc w:val="both"/>
+        <w:rPr>
+          <w:rFonts w:ascii="Courier New" w:hAnsi="Courier New" w:cs="Courier New"/>
+          <w:sz w:val="18"/>
+          <w:szCs w:val="18"/>
+        </w:rPr>
+      </w:pPr>
+    </w:p>
+    <w:p>
+      <w:pPr>
+        <w:jc w:val="both"/>
+        <w:rPr>
+          <w:rFonts w:ascii="Courier New" w:hAnsi="Courier New" w:cs="Courier New"/>
+          <w:color w:val="4472C4" w:themeColor="accent1"/>
+          <w:sz w:val="18"/>
+          <w:szCs w:val="18"/>
+        </w:rPr>
+      </w:pPr>
+      <w:r>
+        <w:rPr>
+          <w:rFonts w:ascii="Courier New" w:hAnsi="Courier New" w:cs="Courier New"/>
+          <w:color w:val="4472C4" w:themeColor="accent1"/>
+          <w:sz w:val="18"/>
+          <w:szCs w:val="18"/>
+        </w:rPr>
+        <w:t xml:space="preserve">La </w:t>
+      </w:r>
+      <w:r>
+        <w:rPr>
+          <w:rFonts w:ascii="Courier New" w:hAnsi="Courier New" w:cs="Courier New"/>
+          <w:b/>
+          <w:bCs/>
+          <w:color w:val="4472C4" w:themeColor="accent1"/>
+          <w:sz w:val="18"/>
+          <w:szCs w:val="18"/>
+        </w:rPr>
+        <w:t>cultura emprendedora</w:t>
+      </w:r>
+      <w:r>
+        <w:rPr>
+          <w:rFonts w:ascii="Courier New" w:hAnsi="Courier New" w:cs="Courier New"/>
+          <w:color w:val="4472C4" w:themeColor="accent1"/>
+          <w:sz w:val="18"/>
+          <w:szCs w:val="18"/>
+        </w:rPr>
+        <w:t xml:space="preserve"> ha sido clave para la creación de empleo y el bienestar social, especialmente en los últimos años,</w:t>
+      </w:r>
+      <w:r>
+        <w:rPr>
+          <w:rFonts w:ascii="Courier New" w:hAnsi="Courier New" w:cs="Courier New"/>
+          <w:color w:val="4472C4" w:themeColor="accent1"/>
+          <w:sz w:val="18"/>
+          <w:szCs w:val="18"/>
+        </w:rPr>
+        <w:t xml:space="preserve"> e</w:t>
+      </w:r>
+      <w:r>
+        <w:rPr>
+          <w:rFonts w:ascii="Courier New" w:hAnsi="Courier New" w:cs="Courier New"/>
+          <w:color w:val="4472C4" w:themeColor="accent1"/>
+          <w:sz w:val="18"/>
+          <w:szCs w:val="18"/>
+        </w:rPr>
+        <w:t>l impacto puede analizarse desde diferentes perspectivas:</w:t>
+      </w:r>
+    </w:p>
+    <w:p>
+      <w:pPr>
+        <w:jc w:val="both"/>
+        <w:rPr>
+          <w:rFonts w:ascii="Courier New" w:hAnsi="Courier New" w:cs="Courier New"/>
+          <w:b/>
+          <w:bCs/>
+          <w:color w:val="4472C4" w:themeColor="accent1"/>
+          <w:sz w:val="18"/>
+          <w:szCs w:val="18"/>
+        </w:rPr>
+      </w:pPr>
+      <w:r>
+        <w:rPr>
+          <w:rFonts w:ascii="Courier New" w:hAnsi="Courier New" w:cs="Courier New"/>
+          <w:b/>
+          <w:bCs/>
+          <w:color w:val="4472C4" w:themeColor="accent1"/>
+          <w:sz w:val="18"/>
+          <w:szCs w:val="18"/>
+        </w:rPr>
+        <w:t>Creación de empleo directo e indirecto</w:t>
+      </w:r>
+    </w:p>
+    <w:p>
+      <w:pPr>
+        <w:jc w:val="both"/>
+        <w:rPr>
+          <w:rFonts w:ascii="Courier New" w:hAnsi="Courier New" w:cs="Courier New"/>
+          <w:color w:val="4472C4" w:themeColor="accent1"/>
+          <w:sz w:val="18"/>
+          <w:szCs w:val="18"/>
+        </w:rPr>
+      </w:pPr>
+      <w:r>
+        <w:rPr>
+          <w:rFonts w:ascii="Courier New" w:hAnsi="Courier New" w:cs="Courier New"/>
+          <w:color w:val="4472C4" w:themeColor="accent1"/>
+          <w:sz w:val="18"/>
+          <w:szCs w:val="18"/>
+        </w:rPr>
+        <w:t xml:space="preserve">Los emprendedores crean nuevas empresas, lo que genera empleos directos al contratar trabajadores para sus proyectos. En España, por ejemplo, las pequeñas y medianas empresas (PYMES), muchas de las cuales surgen de iniciativas emprendedoras, representan el </w:t>
+      </w:r>
+      <w:r>
+        <w:rPr>
+          <w:rFonts w:ascii="Courier New" w:hAnsi="Courier New" w:cs="Courier New"/>
+          <w:b/>
+          <w:bCs/>
+          <w:color w:val="4472C4" w:themeColor="accent1"/>
+          <w:sz w:val="18"/>
+          <w:szCs w:val="18"/>
+        </w:rPr>
+        <w:t>99% del tejido empresarial</w:t>
+      </w:r>
+      <w:r>
+        <w:rPr>
+          <w:rFonts w:ascii="Courier New" w:hAnsi="Courier New" w:cs="Courier New"/>
+          <w:color w:val="4472C4" w:themeColor="accent1"/>
+          <w:sz w:val="18"/>
+          <w:szCs w:val="18"/>
+        </w:rPr>
+        <w:t xml:space="preserve"> y son responsables de la mayor parte del empleo creado</w:t>
+      </w:r>
+      <w:r>
+        <w:rPr>
+          <w:rFonts w:ascii="Cambria Math" w:hAnsi="Cambria Math" w:cs="Cambria Math"/>
+          <w:color w:val="4472C4" w:themeColor="accent1"/>
+          <w:sz w:val="18"/>
+          <w:szCs w:val="18"/>
+        </w:rPr>
+        <w:t>​</w:t>
+      </w:r>
+    </w:p>
+    <w:p>
+      <w:pPr>
+        <w:jc w:val="both"/>
+        <w:rPr>
+          <w:rFonts w:ascii="Courier New" w:hAnsi="Courier New" w:cs="Courier New"/>
+          <w:b/>
+          <w:bCs/>
+          <w:color w:val="4472C4" w:themeColor="accent1"/>
+          <w:sz w:val="18"/>
+          <w:szCs w:val="18"/>
+        </w:rPr>
+      </w:pPr>
+      <w:r>
+        <w:rPr>
+          <w:rFonts w:ascii="Courier New" w:hAnsi="Courier New" w:cs="Courier New"/>
+          <w:b/>
+          <w:bCs/>
+          <w:color w:val="4472C4" w:themeColor="accent1"/>
+          <w:sz w:val="18"/>
+          <w:szCs w:val="18"/>
+        </w:rPr>
+        <w:t>Innovación y mejora de la productividad</w:t>
+      </w:r>
+    </w:p>
+    <w:p>
+      <w:pPr>
+        <w:jc w:val="both"/>
+        <w:rPr>
+          <w:rFonts w:ascii="Courier New" w:hAnsi="Courier New" w:cs="Courier New"/>
+          <w:color w:val="4472C4" w:themeColor="accent1"/>
+          <w:sz w:val="18"/>
+          <w:szCs w:val="18"/>
+        </w:rPr>
+      </w:pPr>
+      <w:r>
+        <w:rPr>
+          <w:rFonts w:ascii="Courier New" w:hAnsi="Courier New" w:cs="Courier New"/>
+          <w:color w:val="4472C4" w:themeColor="accent1"/>
+          <w:sz w:val="18"/>
+          <w:szCs w:val="18"/>
+        </w:rPr>
+        <w:t>La cultura emprendedora impulsa la innovación. Los emprendedores tienden a identificar problemas sociales o del mercado y desarrollar soluciones innovadoras, lo que mejora la productividad y competitividad de las economías. Esto se ha visto particularmente en sectores como la tecnología</w:t>
+      </w:r>
+      <w:r>
+        <w:rPr>
+          <w:rFonts w:ascii="Courier New" w:hAnsi="Courier New" w:cs="Courier New"/>
+          <w:color w:val="4472C4" w:themeColor="accent1"/>
+          <w:sz w:val="18"/>
+          <w:szCs w:val="18"/>
+        </w:rPr>
+        <w:t xml:space="preserve"> </w:t>
+      </w:r>
+      <w:r>
+        <w:rPr>
+          <w:rFonts w:ascii="Courier New" w:hAnsi="Courier New" w:cs="Courier New"/>
+          <w:color w:val="4472C4" w:themeColor="accent1"/>
+          <w:sz w:val="18"/>
+          <w:szCs w:val="18"/>
+        </w:rPr>
+        <w:t>donde las</w:t>
+      </w:r>
+      <w:r>
+        <w:rPr>
+          <w:rFonts w:ascii="Courier New" w:hAnsi="Courier New" w:cs="Courier New"/>
+          <w:color w:val="4472C4" w:themeColor="accent1"/>
+          <w:sz w:val="18"/>
+          <w:szCs w:val="18"/>
+        </w:rPr>
+        <w:t xml:space="preserve"> </w:t>
+      </w:r>
+      <w:r>
+        <w:rPr>
+          <w:rFonts w:ascii="Courier New" w:hAnsi="Courier New" w:cs="Courier New"/>
+          <w:color w:val="4472C4" w:themeColor="accent1"/>
+          <w:sz w:val="18"/>
+          <w:szCs w:val="18"/>
+        </w:rPr>
+        <w:t>startups han transformado modelos tradicionales de negocio para hacerlos más eficientes y sostenibles</w:t>
+      </w:r>
+      <w:r>
+        <w:rPr>
+          <w:rFonts w:ascii="Cambria Math" w:hAnsi="Cambria Math" w:cs="Cambria Math"/>
+          <w:color w:val="4472C4" w:themeColor="accent1"/>
+          <w:sz w:val="18"/>
+          <w:szCs w:val="18"/>
+        </w:rPr>
+        <w:t>​</w:t>
+      </w:r>
+      <w:r>
+        <w:rPr>
+          <w:rFonts w:ascii="Courier New" w:hAnsi="Courier New" w:cs="Courier New"/>
+          <w:color w:val="4472C4" w:themeColor="accent1"/>
+          <w:sz w:val="18"/>
+          <w:szCs w:val="18"/>
+        </w:rPr>
+        <w:t>.</w:t>
+      </w:r>
+    </w:p>
+    <w:p>
+      <w:pPr>
+        <w:jc w:val="both"/>
+        <w:rPr>
+          <w:rFonts w:ascii="Courier New" w:hAnsi="Courier New" w:cs="Courier New"/>
+          <w:b/>
+          <w:bCs/>
+          <w:color w:val="4472C4" w:themeColor="accent1"/>
+          <w:sz w:val="18"/>
+          <w:szCs w:val="18"/>
+        </w:rPr>
+      </w:pPr>
+    </w:p>
+    <w:p>
+      <w:pPr>
+        <w:jc w:val="both"/>
+        <w:rPr>
+          <w:rFonts w:ascii="Courier New" w:hAnsi="Courier New" w:cs="Courier New"/>
+          <w:b/>
+          <w:bCs/>
+          <w:color w:val="4472C4" w:themeColor="accent1"/>
+          <w:sz w:val="18"/>
+          <w:szCs w:val="18"/>
+        </w:rPr>
+      </w:pPr>
+    </w:p>
+    <w:p>
+      <w:pPr>
+        <w:jc w:val="both"/>
+        <w:rPr>
+          <w:rFonts w:ascii="Courier New" w:hAnsi="Courier New" w:cs="Courier New"/>
+          <w:b/>
+          <w:bCs/>
+          <w:color w:val="4472C4" w:themeColor="accent1"/>
+          <w:sz w:val="18"/>
+          <w:szCs w:val="18"/>
+        </w:rPr>
+      </w:pPr>
+    </w:p>
+    <w:p>
+      <w:pPr>
+        <w:jc w:val="both"/>
+        <w:rPr>
+          <w:rFonts w:ascii="Courier New" w:hAnsi="Courier New" w:cs="Courier New"/>
+          <w:b/>
+          <w:bCs/>
+          <w:color w:val="4472C4" w:themeColor="accent1"/>
+          <w:sz w:val="18"/>
+          <w:szCs w:val="18"/>
+        </w:rPr>
+      </w:pPr>
+      <w:r>
+        <w:rPr>
+          <w:rFonts w:ascii="Courier New" w:hAnsi="Courier New" w:cs="Courier New"/>
+          <w:b/>
+          <w:bCs/>
+          <w:color w:val="4472C4" w:themeColor="accent1"/>
+          <w:sz w:val="18"/>
+          <w:szCs w:val="18"/>
+        </w:rPr>
+        <w:lastRenderedPageBreak/>
+        <w:t>Bienestar social y económico</w:t>
+      </w:r>
+    </w:p>
+    <w:p>
+      <w:pPr>
+        <w:jc w:val="both"/>
+        <w:rPr>
+          <w:rFonts w:ascii="Courier New" w:hAnsi="Courier New" w:cs="Courier New"/>
+          <w:color w:val="4472C4" w:themeColor="accent1"/>
+          <w:sz w:val="18"/>
+          <w:szCs w:val="18"/>
+        </w:rPr>
+      </w:pPr>
+      <w:r>
+        <w:rPr>
+          <w:rFonts w:ascii="Courier New" w:hAnsi="Courier New" w:cs="Courier New"/>
+          <w:color w:val="4472C4" w:themeColor="accent1"/>
+          <w:sz w:val="18"/>
+          <w:szCs w:val="18"/>
+        </w:rPr>
+        <w:t xml:space="preserve">Muchos proyectos emprendedores no solo buscan beneficios económicos, sino que también se centran en mejorar el bienestar social. Las </w:t>
+      </w:r>
+      <w:r>
+        <w:rPr>
+          <w:rFonts w:ascii="Courier New" w:hAnsi="Courier New" w:cs="Courier New"/>
+          <w:b/>
+          <w:bCs/>
+          <w:color w:val="4472C4" w:themeColor="accent1"/>
+          <w:sz w:val="18"/>
+          <w:szCs w:val="18"/>
+        </w:rPr>
+        <w:t>empresas sociales</w:t>
+      </w:r>
+      <w:r>
+        <w:rPr>
+          <w:rFonts w:ascii="Courier New" w:hAnsi="Courier New" w:cs="Courier New"/>
+          <w:color w:val="4472C4" w:themeColor="accent1"/>
+          <w:sz w:val="18"/>
+          <w:szCs w:val="18"/>
+        </w:rPr>
+        <w:t xml:space="preserve">, como </w:t>
+      </w:r>
+      <w:r>
+        <w:rPr>
+          <w:rFonts w:ascii="Courier New" w:hAnsi="Courier New" w:cs="Courier New"/>
+          <w:i/>
+          <w:iCs/>
+          <w:color w:val="4472C4" w:themeColor="accent1"/>
+          <w:sz w:val="18"/>
+          <w:szCs w:val="18"/>
+        </w:rPr>
+        <w:t>Auara</w:t>
+      </w:r>
+      <w:r>
+        <w:rPr>
+          <w:rFonts w:ascii="Courier New" w:hAnsi="Courier New" w:cs="Courier New"/>
+          <w:color w:val="4472C4" w:themeColor="accent1"/>
+          <w:sz w:val="18"/>
+          <w:szCs w:val="18"/>
+        </w:rPr>
+        <w:t>, que se dedica a proyectos de agua potable, y otras iniciativas en sectores como la salud y la educación, ayudan a resolver problemas sociales críticos, elevando la calidad de vida de comunidades vulnerables</w:t>
+      </w:r>
+      <w:r>
+        <w:rPr>
+          <w:rFonts w:ascii="Cambria Math" w:hAnsi="Cambria Math" w:cs="Cambria Math"/>
+          <w:color w:val="4472C4" w:themeColor="accent1"/>
+          <w:sz w:val="18"/>
+          <w:szCs w:val="18"/>
+        </w:rPr>
+        <w:t>​</w:t>
+      </w:r>
+    </w:p>
+    <w:p>
+      <w:pPr>
+        <w:jc w:val="both"/>
+        <w:rPr>
+          <w:rFonts w:ascii="Courier New" w:hAnsi="Courier New" w:cs="Courier New"/>
+          <w:b/>
+          <w:bCs/>
+          <w:color w:val="4472C4" w:themeColor="accent1"/>
+          <w:sz w:val="18"/>
+          <w:szCs w:val="18"/>
+        </w:rPr>
+      </w:pPr>
+      <w:r>
+        <w:rPr>
+          <w:rFonts w:ascii="Courier New" w:hAnsi="Courier New" w:cs="Courier New"/>
+          <w:b/>
+          <w:bCs/>
+          <w:color w:val="4472C4" w:themeColor="accent1"/>
+          <w:sz w:val="18"/>
+          <w:szCs w:val="18"/>
+        </w:rPr>
+        <w:t>Descentralización económica</w:t>
+      </w:r>
+    </w:p>
+    <w:p>
+      <w:pPr>
+        <w:jc w:val="both"/>
+        <w:rPr>
+          <w:rFonts w:ascii="Courier New" w:hAnsi="Courier New" w:cs="Courier New"/>
+          <w:color w:val="4472C4" w:themeColor="accent1"/>
+          <w:sz w:val="18"/>
+          <w:szCs w:val="18"/>
+        </w:rPr>
+      </w:pPr>
+      <w:r>
+        <w:rPr>
+          <w:rFonts w:ascii="Courier New" w:hAnsi="Courier New" w:cs="Courier New"/>
+          <w:color w:val="4472C4" w:themeColor="accent1"/>
+          <w:sz w:val="18"/>
+          <w:szCs w:val="18"/>
+        </w:rPr>
+        <w:t>El emprendimiento también juega un papel en la revitalización de áreas rurales y menos desarrolladas. Al crear oportunidades de negocio en estas regiones, los emprendedores ayudan a reducir la migración a las ciudades, fomentan el desarrollo local</w:t>
+      </w:r>
+    </w:p>
+    <w:p>
+      <w:pPr>
+        <w:jc w:val="both"/>
+        <w:rPr>
+          <w:rFonts w:ascii="Courier New" w:hAnsi="Courier New" w:cs="Courier New"/>
+          <w:sz w:val="18"/>
+          <w:szCs w:val="18"/>
+        </w:rPr>
+      </w:pPr>
+    </w:p>
+    <w:p>
+      <w:pPr>
+        <w:jc w:val="both"/>
         <w:rPr>
           <w:rFonts w:ascii="Candara" w:hAnsi="Candara"/>
           <w:b/>
@@ -86,17 +1382,24 @@
       </w:r>
     </w:p>
     <w:p>
+      <w:pPr>
+        <w:jc w:val="both"/>
+      </w:pPr>
       <w:r>
         <w:t xml:space="preserve">1. Trabaja en equipo para crear un proyecto emprendedor simulado. (esto sería el PROTOTIPO de vuestro Plan de Negocio) </w:t>
       </w:r>
     </w:p>
     <w:p>
+      <w:pPr>
+        <w:jc w:val="both"/>
+      </w:pPr>
       <w:r>
         <w:t xml:space="preserve">2. Diseñen juntos un producto o servicio innovador y expliquen cómo cada uno de estos factores (iniciativa, creatividad, formación, colaboración) es esencial para que el proyecto tenga éxito. </w:t>
       </w:r>
     </w:p>
     <w:p>
       <w:pPr>
+        <w:jc w:val="both"/>
         <w:rPr>
           <w:rFonts w:ascii="Candara" w:hAnsi="Candara"/>
           <w:b/>
@@ -117,22 +1420,32 @@
       </w:r>
     </w:p>
     <w:p>
+      <w:pPr>
+        <w:jc w:val="both"/>
+      </w:pPr>
       <w:r>
         <w:t xml:space="preserve">1. Simula una entrevista a un empleado de una pequeña o mediana empresa (pyme) que se dedique al desarrollo de aplicaciones multiplataforma. </w:t>
       </w:r>
     </w:p>
     <w:p>
+      <w:pPr>
+        <w:jc w:val="both"/>
+      </w:pPr>
       <w:r>
         <w:t xml:space="preserve">2. Describe las habilidades necesarias que debe tener dicho empleado, como la capacidad para identificar problemas y proponer soluciones. </w:t>
       </w:r>
     </w:p>
     <w:p>
+      <w:pPr>
+        <w:jc w:val="both"/>
+      </w:pPr>
       <w:r>
         <w:t>3. Investiga en internet ejemplos de PYMES exitosas en España</w:t>
       </w:r>
     </w:p>
     <w:p>
       <w:pPr>
+        <w:jc w:val="both"/>
         <w:rPr>
           <w:rFonts w:ascii="Candara" w:hAnsi="Candara"/>
           <w:b/>
@@ -153,12 +1466,16 @@
       </w:r>
     </w:p>
     <w:p>
+      <w:pPr>
+        <w:jc w:val="both"/>
+      </w:pPr>
       <w:r>
         <w:t xml:space="preserve">1. Explica cuáles son los principales desafíos que un empresario enfrenta en el sector informático y cómo podría superarlos. </w:t>
       </w:r>
     </w:p>
     <w:p>
       <w:pPr>
+        <w:jc w:val="both"/>
         <w:rPr>
           <w:rFonts w:ascii="Candara" w:hAnsi="Candara"/>
           <w:b/>
@@ -179,17 +1496,24 @@
       </w:r>
     </w:p>
     <w:p>
+      <w:pPr>
+        <w:jc w:val="both"/>
+      </w:pPr>
       <w:r>
         <w:t xml:space="preserve">1. Define el concepto de riesgo en diferentes tipos de emprendimientos, y analiza los riesgos comunes que enfrentan los emprendedores. </w:t>
       </w:r>
     </w:p>
     <w:p>
+      <w:pPr>
+        <w:jc w:val="both"/>
+      </w:pPr>
       <w:r>
         <w:t xml:space="preserve">2. Elige un ejemplo real de un emprendimiento que haya fracasado y analiza qué riesgos no se gestionaron bien y cómo podrían haberse manejado mejor. </w:t>
       </w:r>
     </w:p>
     <w:p>
       <w:pPr>
+        <w:jc w:val="both"/>
         <w:rPr>
           <w:rFonts w:ascii="Candara" w:hAnsi="Candara"/>
           <w:b/>
@@ -206,17 +1530,20 @@
           <w:sz w:val="24"/>
           <w:szCs w:val="24"/>
         </w:rPr>
-        <w:lastRenderedPageBreak/>
         <w:t xml:space="preserve">G) Analizar el concepto de empresario y los requisitos necesarios para desarrollar una actividad empresarial </w:t>
       </w:r>
     </w:p>
     <w:p>
+      <w:pPr>
+        <w:jc w:val="both"/>
+      </w:pPr>
       <w:r>
         <w:t xml:space="preserve">1. ¿Cuáles son las habilidades o características principales de una persona emprendedora? </w:t>
       </w:r>
     </w:p>
     <w:p>
       <w:pPr>
+        <w:jc w:val="both"/>
         <w:rPr>
           <w:rFonts w:ascii="Candara" w:hAnsi="Candara"/>
           <w:b/>
@@ -237,17 +1564,25 @@
       </w:r>
     </w:p>
     <w:p>
-      <w:r>
+      <w:pPr>
+        <w:jc w:val="both"/>
+      </w:pPr>
+      <w:r>
+        <w:lastRenderedPageBreak/>
         <w:t>1. Elige una empresa (puede ser real o ficticia) y diseña una estrategia empresarial completa que incluya la visión, misión y objetivos tanto a corto como a largo plazo.</w:t>
       </w:r>
     </w:p>
     <w:p>
+      <w:pPr>
+        <w:jc w:val="both"/>
+      </w:pPr>
       <w:r>
         <w:t xml:space="preserve"> 2. Analiza cómo la estrategia se alinea con los objetivos de la empresa y justifica tus decisiones estratégicas. </w:t>
       </w:r>
     </w:p>
     <w:p>
       <w:pPr>
+        <w:jc w:val="both"/>
         <w:rPr>
           <w:rFonts w:ascii="Candara" w:hAnsi="Candara"/>
           <w:b/>
@@ -268,6 +1603,9 @@
       </w:r>
     </w:p>
     <w:p>
+      <w:pPr>
+        <w:jc w:val="both"/>
+      </w:pPr>
       <w:r>
         <w:t>1. Define una idea de negocio innovadora relacionada con el desarrollo de aplicaciones multiplataforma.</w:t>
       </w:r>
@@ -282,8 +1620,925 @@
 </w:document>
 </file>
 
+<file path=word/numbering.xml><?xml version="1.0" encoding="utf-8"?>
+<w:numbering xmlns:wpc="http://schemas.microsoft.com/office/word/2010/wordprocessingCanvas" xmlns:cx="http://schemas.microsoft.com/office/drawing/2014/chartex" xmlns:cx1="http://schemas.microsoft.com/office/drawing/2015/9/8/chartex" xmlns:cx2="http://schemas.microsoft.com/office/drawing/2015/10/21/chartex" xmlns:cx3="http://schemas.microsoft.com/office/drawing/2016/5/9/chartex" xmlns:cx4="http://schemas.microsoft.com/office/drawing/2016/5/10/chartex" xmlns:cx5="http://schemas.microsoft.com/office/drawing/2016/5/11/chartex" xmlns:cx6="http://schemas.microsoft.com/office/drawing/2016/5/12/chartex" xmlns:cx7="http://schemas.microsoft.com/office/drawing/2016/5/13/chartex" xmlns:cx8="http://schemas.microsoft.com/office/drawing/2016/5/14/chartex" xmlns:mc="http://schemas.openxmlformats.org/markup-compatibility/2006" xmlns:aink="http://schemas.microsoft.com/office/drawing/2016/ink" xmlns:am3d="http://schemas.microsoft.com/office/drawing/2017/model3d" xmlns:o="urn:schemas-microsoft-com:office:office" xmlns:oel="http://schemas.microsoft.com/office/2019/extlst" xmlns:r="http://schemas.openxmlformats.org/officeDocument/2006/relationships" xmlns:m="http://schemas.openxmlformats.org/officeDocument/2006/math" xmlns:v="urn:schemas-microsoft-com:vml" xmlns:wp14="http://schemas.microsoft.com/office/word/2010/wordprocessingDrawing" xmlns:wp="http://schemas.openxmlformats.org/drawingml/2006/wordprocessingDrawing" xmlns:w10="urn:schemas-microsoft-com:office:word" xmlns:w="http://schemas.openxmlformats.org/wordprocessingml/2006/main" xmlns:w14="http://schemas.microsoft.com/office/word/2010/wordml" xmlns:w15="http://schemas.microsoft.com/office/word/2012/wordml" xmlns:w16cex="http://schemas.microsoft.com/office/word/2018/wordml/cex" xmlns:w16cid="http://schemas.microsoft.com/office/word/2016/wordml/cid" xmlns:w16="http://schemas.microsoft.com/office/word/2018/wordml" xmlns:w16du="http://schemas.microsoft.com/office/word/2023/wordml/word16du" xmlns:w16sdtdh="http://schemas.microsoft.com/office/word/2020/wordml/sdtdatahash" xmlns:w16se="http://schemas.microsoft.com/office/word/2015/wordml/symex" xmlns:wpg="http://schemas.microsoft.com/office/word/2010/wordprocessingGroup" xmlns:wpi="http://schemas.microsoft.com/office/word/2010/wordprocessingInk" xmlns:wne="http://schemas.microsoft.com/office/word/2006/wordml" xmlns:wps="http://schemas.microsoft.com/office/word/2010/wordprocessingShape" mc:Ignorable="w14 w15 w16se w16cid w16 w16cex w16sdtdh w16du wp14">
+  <w:abstractNum w:abstractNumId="0" w15:restartNumberingAfterBreak="0">
+    <w:nsid w:val="258D5080"/>
+    <w:multiLevelType w:val="multilevel"/>
+    <w:tmpl w:val="0EF08808"/>
+    <w:lvl w:ilvl="0">
+      <w:start w:val="1"/>
+      <w:numFmt w:val="bullet"/>
+      <w:lvlText w:val=""/>
+      <w:lvlJc w:val="left"/>
+      <w:pPr>
+        <w:tabs>
+          <w:tab w:val="num" w:pos="720"/>
+        </w:tabs>
+        <w:ind w:left="720" w:hanging="360"/>
+      </w:pPr>
+      <w:rPr>
+        <w:rFonts w:ascii="Symbol" w:hAnsi="Symbol" w:hint="default"/>
+        <w:sz w:val="20"/>
+      </w:rPr>
+    </w:lvl>
+    <w:lvl w:ilvl="1" w:tentative="1">
+      <w:start w:val="1"/>
+      <w:numFmt w:val="bullet"/>
+      <w:lvlText w:val="o"/>
+      <w:lvlJc w:val="left"/>
+      <w:pPr>
+        <w:tabs>
+          <w:tab w:val="num" w:pos="1440"/>
+        </w:tabs>
+        <w:ind w:left="1440" w:hanging="360"/>
+      </w:pPr>
+      <w:rPr>
+        <w:rFonts w:ascii="Courier New" w:hAnsi="Courier New" w:hint="default"/>
+        <w:sz w:val="20"/>
+      </w:rPr>
+    </w:lvl>
+    <w:lvl w:ilvl="2" w:tentative="1">
+      <w:start w:val="1"/>
+      <w:numFmt w:val="bullet"/>
+      <w:lvlText w:val=""/>
+      <w:lvlJc w:val="left"/>
+      <w:pPr>
+        <w:tabs>
+          <w:tab w:val="num" w:pos="2160"/>
+        </w:tabs>
+        <w:ind w:left="2160" w:hanging="360"/>
+      </w:pPr>
+      <w:rPr>
+        <w:rFonts w:ascii="Wingdings" w:hAnsi="Wingdings" w:hint="default"/>
+        <w:sz w:val="20"/>
+      </w:rPr>
+    </w:lvl>
+    <w:lvl w:ilvl="3" w:tentative="1">
+      <w:start w:val="1"/>
+      <w:numFmt w:val="bullet"/>
+      <w:lvlText w:val=""/>
+      <w:lvlJc w:val="left"/>
+      <w:pPr>
+        <w:tabs>
+          <w:tab w:val="num" w:pos="2880"/>
+        </w:tabs>
+        <w:ind w:left="2880" w:hanging="360"/>
+      </w:pPr>
+      <w:rPr>
+        <w:rFonts w:ascii="Wingdings" w:hAnsi="Wingdings" w:hint="default"/>
+        <w:sz w:val="20"/>
+      </w:rPr>
+    </w:lvl>
+    <w:lvl w:ilvl="4" w:tentative="1">
+      <w:start w:val="1"/>
+      <w:numFmt w:val="bullet"/>
+      <w:lvlText w:val=""/>
+      <w:lvlJc w:val="left"/>
+      <w:pPr>
+        <w:tabs>
+          <w:tab w:val="num" w:pos="3600"/>
+        </w:tabs>
+        <w:ind w:left="3600" w:hanging="360"/>
+      </w:pPr>
+      <w:rPr>
+        <w:rFonts w:ascii="Wingdings" w:hAnsi="Wingdings" w:hint="default"/>
+        <w:sz w:val="20"/>
+      </w:rPr>
+    </w:lvl>
+    <w:lvl w:ilvl="5" w:tentative="1">
+      <w:start w:val="1"/>
+      <w:numFmt w:val="bullet"/>
+      <w:lvlText w:val=""/>
+      <w:lvlJc w:val="left"/>
+      <w:pPr>
+        <w:tabs>
+          <w:tab w:val="num" w:pos="4320"/>
+        </w:tabs>
+        <w:ind w:left="4320" w:hanging="360"/>
+      </w:pPr>
+      <w:rPr>
+        <w:rFonts w:ascii="Wingdings" w:hAnsi="Wingdings" w:hint="default"/>
+        <w:sz w:val="20"/>
+      </w:rPr>
+    </w:lvl>
+    <w:lvl w:ilvl="6" w:tentative="1">
+      <w:start w:val="1"/>
+      <w:numFmt w:val="bullet"/>
+      <w:lvlText w:val=""/>
+      <w:lvlJc w:val="left"/>
+      <w:pPr>
+        <w:tabs>
+          <w:tab w:val="num" w:pos="5040"/>
+        </w:tabs>
+        <w:ind w:left="5040" w:hanging="360"/>
+      </w:pPr>
+      <w:rPr>
+        <w:rFonts w:ascii="Wingdings" w:hAnsi="Wingdings" w:hint="default"/>
+        <w:sz w:val="20"/>
+      </w:rPr>
+    </w:lvl>
+    <w:lvl w:ilvl="7" w:tentative="1">
+      <w:start w:val="1"/>
+      <w:numFmt w:val="bullet"/>
+      <w:lvlText w:val=""/>
+      <w:lvlJc w:val="left"/>
+      <w:pPr>
+        <w:tabs>
+          <w:tab w:val="num" w:pos="5760"/>
+        </w:tabs>
+        <w:ind w:left="5760" w:hanging="360"/>
+      </w:pPr>
+      <w:rPr>
+        <w:rFonts w:ascii="Wingdings" w:hAnsi="Wingdings" w:hint="default"/>
+        <w:sz w:val="20"/>
+      </w:rPr>
+    </w:lvl>
+    <w:lvl w:ilvl="8" w:tentative="1">
+      <w:start w:val="1"/>
+      <w:numFmt w:val="bullet"/>
+      <w:lvlText w:val=""/>
+      <w:lvlJc w:val="left"/>
+      <w:pPr>
+        <w:tabs>
+          <w:tab w:val="num" w:pos="6480"/>
+        </w:tabs>
+        <w:ind w:left="6480" w:hanging="360"/>
+      </w:pPr>
+      <w:rPr>
+        <w:rFonts w:ascii="Wingdings" w:hAnsi="Wingdings" w:hint="default"/>
+        <w:sz w:val="20"/>
+      </w:rPr>
+    </w:lvl>
+  </w:abstractNum>
+  <w:abstractNum w:abstractNumId="1" w15:restartNumberingAfterBreak="0">
+    <w:nsid w:val="4F5818F0"/>
+    <w:multiLevelType w:val="multilevel"/>
+    <w:tmpl w:val="C95EB7FC"/>
+    <w:lvl w:ilvl="0">
+      <w:start w:val="1"/>
+      <w:numFmt w:val="bullet"/>
+      <w:lvlText w:val=""/>
+      <w:lvlJc w:val="left"/>
+      <w:pPr>
+        <w:tabs>
+          <w:tab w:val="num" w:pos="720"/>
+        </w:tabs>
+        <w:ind w:left="720" w:hanging="360"/>
+      </w:pPr>
+      <w:rPr>
+        <w:rFonts w:ascii="Symbol" w:hAnsi="Symbol" w:hint="default"/>
+        <w:sz w:val="20"/>
+      </w:rPr>
+    </w:lvl>
+    <w:lvl w:ilvl="1" w:tentative="1">
+      <w:start w:val="1"/>
+      <w:numFmt w:val="bullet"/>
+      <w:lvlText w:val="o"/>
+      <w:lvlJc w:val="left"/>
+      <w:pPr>
+        <w:tabs>
+          <w:tab w:val="num" w:pos="1440"/>
+        </w:tabs>
+        <w:ind w:left="1440" w:hanging="360"/>
+      </w:pPr>
+      <w:rPr>
+        <w:rFonts w:ascii="Courier New" w:hAnsi="Courier New" w:hint="default"/>
+        <w:sz w:val="20"/>
+      </w:rPr>
+    </w:lvl>
+    <w:lvl w:ilvl="2" w:tentative="1">
+      <w:start w:val="1"/>
+      <w:numFmt w:val="bullet"/>
+      <w:lvlText w:val=""/>
+      <w:lvlJc w:val="left"/>
+      <w:pPr>
+        <w:tabs>
+          <w:tab w:val="num" w:pos="2160"/>
+        </w:tabs>
+        <w:ind w:left="2160" w:hanging="360"/>
+      </w:pPr>
+      <w:rPr>
+        <w:rFonts w:ascii="Wingdings" w:hAnsi="Wingdings" w:hint="default"/>
+        <w:sz w:val="20"/>
+      </w:rPr>
+    </w:lvl>
+    <w:lvl w:ilvl="3" w:tentative="1">
+      <w:start w:val="1"/>
+      <w:numFmt w:val="bullet"/>
+      <w:lvlText w:val=""/>
+      <w:lvlJc w:val="left"/>
+      <w:pPr>
+        <w:tabs>
+          <w:tab w:val="num" w:pos="2880"/>
+        </w:tabs>
+        <w:ind w:left="2880" w:hanging="360"/>
+      </w:pPr>
+      <w:rPr>
+        <w:rFonts w:ascii="Wingdings" w:hAnsi="Wingdings" w:hint="default"/>
+        <w:sz w:val="20"/>
+      </w:rPr>
+    </w:lvl>
+    <w:lvl w:ilvl="4" w:tentative="1">
+      <w:start w:val="1"/>
+      <w:numFmt w:val="bullet"/>
+      <w:lvlText w:val=""/>
+      <w:lvlJc w:val="left"/>
+      <w:pPr>
+        <w:tabs>
+          <w:tab w:val="num" w:pos="3600"/>
+        </w:tabs>
+        <w:ind w:left="3600" w:hanging="360"/>
+      </w:pPr>
+      <w:rPr>
+        <w:rFonts w:ascii="Wingdings" w:hAnsi="Wingdings" w:hint="default"/>
+        <w:sz w:val="20"/>
+      </w:rPr>
+    </w:lvl>
+    <w:lvl w:ilvl="5" w:tentative="1">
+      <w:start w:val="1"/>
+      <w:numFmt w:val="bullet"/>
+      <w:lvlText w:val=""/>
+      <w:lvlJc w:val="left"/>
+      <w:pPr>
+        <w:tabs>
+          <w:tab w:val="num" w:pos="4320"/>
+        </w:tabs>
+        <w:ind w:left="4320" w:hanging="360"/>
+      </w:pPr>
+      <w:rPr>
+        <w:rFonts w:ascii="Wingdings" w:hAnsi="Wingdings" w:hint="default"/>
+        <w:sz w:val="20"/>
+      </w:rPr>
+    </w:lvl>
+    <w:lvl w:ilvl="6" w:tentative="1">
+      <w:start w:val="1"/>
+      <w:numFmt w:val="bullet"/>
+      <w:lvlText w:val=""/>
+      <w:lvlJc w:val="left"/>
+      <w:pPr>
+        <w:tabs>
+          <w:tab w:val="num" w:pos="5040"/>
+        </w:tabs>
+        <w:ind w:left="5040" w:hanging="360"/>
+      </w:pPr>
+      <w:rPr>
+        <w:rFonts w:ascii="Wingdings" w:hAnsi="Wingdings" w:hint="default"/>
+        <w:sz w:val="20"/>
+      </w:rPr>
+    </w:lvl>
+    <w:lvl w:ilvl="7" w:tentative="1">
+      <w:start w:val="1"/>
+      <w:numFmt w:val="bullet"/>
+      <w:lvlText w:val=""/>
+      <w:lvlJc w:val="left"/>
+      <w:pPr>
+        <w:tabs>
+          <w:tab w:val="num" w:pos="5760"/>
+        </w:tabs>
+        <w:ind w:left="5760" w:hanging="360"/>
+      </w:pPr>
+      <w:rPr>
+        <w:rFonts w:ascii="Wingdings" w:hAnsi="Wingdings" w:hint="default"/>
+        <w:sz w:val="20"/>
+      </w:rPr>
+    </w:lvl>
+    <w:lvl w:ilvl="8" w:tentative="1">
+      <w:start w:val="1"/>
+      <w:numFmt w:val="bullet"/>
+      <w:lvlText w:val=""/>
+      <w:lvlJc w:val="left"/>
+      <w:pPr>
+        <w:tabs>
+          <w:tab w:val="num" w:pos="6480"/>
+        </w:tabs>
+        <w:ind w:left="6480" w:hanging="360"/>
+      </w:pPr>
+      <w:rPr>
+        <w:rFonts w:ascii="Wingdings" w:hAnsi="Wingdings" w:hint="default"/>
+        <w:sz w:val="20"/>
+      </w:rPr>
+    </w:lvl>
+  </w:abstractNum>
+  <w:abstractNum w:abstractNumId="2" w15:restartNumberingAfterBreak="0">
+    <w:nsid w:val="510E44C8"/>
+    <w:multiLevelType w:val="multilevel"/>
+    <w:tmpl w:val="D51AC66A"/>
+    <w:lvl w:ilvl="0">
+      <w:start w:val="1"/>
+      <w:numFmt w:val="bullet"/>
+      <w:lvlText w:val=""/>
+      <w:lvlJc w:val="left"/>
+      <w:pPr>
+        <w:tabs>
+          <w:tab w:val="num" w:pos="720"/>
+        </w:tabs>
+        <w:ind w:left="720" w:hanging="360"/>
+      </w:pPr>
+      <w:rPr>
+        <w:rFonts w:ascii="Symbol" w:hAnsi="Symbol" w:hint="default"/>
+        <w:sz w:val="20"/>
+      </w:rPr>
+    </w:lvl>
+    <w:lvl w:ilvl="1" w:tentative="1">
+      <w:start w:val="1"/>
+      <w:numFmt w:val="bullet"/>
+      <w:lvlText w:val="o"/>
+      <w:lvlJc w:val="left"/>
+      <w:pPr>
+        <w:tabs>
+          <w:tab w:val="num" w:pos="1440"/>
+        </w:tabs>
+        <w:ind w:left="1440" w:hanging="360"/>
+      </w:pPr>
+      <w:rPr>
+        <w:rFonts w:ascii="Courier New" w:hAnsi="Courier New" w:hint="default"/>
+        <w:sz w:val="20"/>
+      </w:rPr>
+    </w:lvl>
+    <w:lvl w:ilvl="2" w:tentative="1">
+      <w:start w:val="1"/>
+      <w:numFmt w:val="bullet"/>
+      <w:lvlText w:val=""/>
+      <w:lvlJc w:val="left"/>
+      <w:pPr>
+        <w:tabs>
+          <w:tab w:val="num" w:pos="2160"/>
+        </w:tabs>
+        <w:ind w:left="2160" w:hanging="360"/>
+      </w:pPr>
+      <w:rPr>
+        <w:rFonts w:ascii="Wingdings" w:hAnsi="Wingdings" w:hint="default"/>
+        <w:sz w:val="20"/>
+      </w:rPr>
+    </w:lvl>
+    <w:lvl w:ilvl="3" w:tentative="1">
+      <w:start w:val="1"/>
+      <w:numFmt w:val="bullet"/>
+      <w:lvlText w:val=""/>
+      <w:lvlJc w:val="left"/>
+      <w:pPr>
+        <w:tabs>
+          <w:tab w:val="num" w:pos="2880"/>
+        </w:tabs>
+        <w:ind w:left="2880" w:hanging="360"/>
+      </w:pPr>
+      <w:rPr>
+        <w:rFonts w:ascii="Wingdings" w:hAnsi="Wingdings" w:hint="default"/>
+        <w:sz w:val="20"/>
+      </w:rPr>
+    </w:lvl>
+    <w:lvl w:ilvl="4" w:tentative="1">
+      <w:start w:val="1"/>
+      <w:numFmt w:val="bullet"/>
+      <w:lvlText w:val=""/>
+      <w:lvlJc w:val="left"/>
+      <w:pPr>
+        <w:tabs>
+          <w:tab w:val="num" w:pos="3600"/>
+        </w:tabs>
+        <w:ind w:left="3600" w:hanging="360"/>
+      </w:pPr>
+      <w:rPr>
+        <w:rFonts w:ascii="Wingdings" w:hAnsi="Wingdings" w:hint="default"/>
+        <w:sz w:val="20"/>
+      </w:rPr>
+    </w:lvl>
+    <w:lvl w:ilvl="5" w:tentative="1">
+      <w:start w:val="1"/>
+      <w:numFmt w:val="bullet"/>
+      <w:lvlText w:val=""/>
+      <w:lvlJc w:val="left"/>
+      <w:pPr>
+        <w:tabs>
+          <w:tab w:val="num" w:pos="4320"/>
+        </w:tabs>
+        <w:ind w:left="4320" w:hanging="360"/>
+      </w:pPr>
+      <w:rPr>
+        <w:rFonts w:ascii="Wingdings" w:hAnsi="Wingdings" w:hint="default"/>
+        <w:sz w:val="20"/>
+      </w:rPr>
+    </w:lvl>
+    <w:lvl w:ilvl="6" w:tentative="1">
+      <w:start w:val="1"/>
+      <w:numFmt w:val="bullet"/>
+      <w:lvlText w:val=""/>
+      <w:lvlJc w:val="left"/>
+      <w:pPr>
+        <w:tabs>
+          <w:tab w:val="num" w:pos="5040"/>
+        </w:tabs>
+        <w:ind w:left="5040" w:hanging="360"/>
+      </w:pPr>
+      <w:rPr>
+        <w:rFonts w:ascii="Wingdings" w:hAnsi="Wingdings" w:hint="default"/>
+        <w:sz w:val="20"/>
+      </w:rPr>
+    </w:lvl>
+    <w:lvl w:ilvl="7" w:tentative="1">
+      <w:start w:val="1"/>
+      <w:numFmt w:val="bullet"/>
+      <w:lvlText w:val=""/>
+      <w:lvlJc w:val="left"/>
+      <w:pPr>
+        <w:tabs>
+          <w:tab w:val="num" w:pos="5760"/>
+        </w:tabs>
+        <w:ind w:left="5760" w:hanging="360"/>
+      </w:pPr>
+      <w:rPr>
+        <w:rFonts w:ascii="Wingdings" w:hAnsi="Wingdings" w:hint="default"/>
+        <w:sz w:val="20"/>
+      </w:rPr>
+    </w:lvl>
+    <w:lvl w:ilvl="8" w:tentative="1">
+      <w:start w:val="1"/>
+      <w:numFmt w:val="bullet"/>
+      <w:lvlText w:val=""/>
+      <w:lvlJc w:val="left"/>
+      <w:pPr>
+        <w:tabs>
+          <w:tab w:val="num" w:pos="6480"/>
+        </w:tabs>
+        <w:ind w:left="6480" w:hanging="360"/>
+      </w:pPr>
+      <w:rPr>
+        <w:rFonts w:ascii="Wingdings" w:hAnsi="Wingdings" w:hint="default"/>
+        <w:sz w:val="20"/>
+      </w:rPr>
+    </w:lvl>
+  </w:abstractNum>
+  <w:abstractNum w:abstractNumId="3" w15:restartNumberingAfterBreak="0">
+    <w:nsid w:val="62842BFD"/>
+    <w:multiLevelType w:val="multilevel"/>
+    <w:tmpl w:val="6792D8C2"/>
+    <w:lvl w:ilvl="0">
+      <w:start w:val="1"/>
+      <w:numFmt w:val="bullet"/>
+      <w:lvlText w:val=""/>
+      <w:lvlJc w:val="left"/>
+      <w:pPr>
+        <w:tabs>
+          <w:tab w:val="num" w:pos="720"/>
+        </w:tabs>
+        <w:ind w:left="720" w:hanging="360"/>
+      </w:pPr>
+      <w:rPr>
+        <w:rFonts w:ascii="Symbol" w:hAnsi="Symbol" w:hint="default"/>
+        <w:sz w:val="20"/>
+      </w:rPr>
+    </w:lvl>
+    <w:lvl w:ilvl="1" w:tentative="1">
+      <w:start w:val="1"/>
+      <w:numFmt w:val="bullet"/>
+      <w:lvlText w:val="o"/>
+      <w:lvlJc w:val="left"/>
+      <w:pPr>
+        <w:tabs>
+          <w:tab w:val="num" w:pos="1440"/>
+        </w:tabs>
+        <w:ind w:left="1440" w:hanging="360"/>
+      </w:pPr>
+      <w:rPr>
+        <w:rFonts w:ascii="Courier New" w:hAnsi="Courier New" w:hint="default"/>
+        <w:sz w:val="20"/>
+      </w:rPr>
+    </w:lvl>
+    <w:lvl w:ilvl="2" w:tentative="1">
+      <w:start w:val="1"/>
+      <w:numFmt w:val="bullet"/>
+      <w:lvlText w:val=""/>
+      <w:lvlJc w:val="left"/>
+      <w:pPr>
+        <w:tabs>
+          <w:tab w:val="num" w:pos="2160"/>
+        </w:tabs>
+        <w:ind w:left="2160" w:hanging="360"/>
+      </w:pPr>
+      <w:rPr>
+        <w:rFonts w:ascii="Wingdings" w:hAnsi="Wingdings" w:hint="default"/>
+        <w:sz w:val="20"/>
+      </w:rPr>
+    </w:lvl>
+    <w:lvl w:ilvl="3" w:tentative="1">
+      <w:start w:val="1"/>
+      <w:numFmt w:val="bullet"/>
+      <w:lvlText w:val=""/>
+      <w:lvlJc w:val="left"/>
+      <w:pPr>
+        <w:tabs>
+          <w:tab w:val="num" w:pos="2880"/>
+        </w:tabs>
+        <w:ind w:left="2880" w:hanging="360"/>
+      </w:pPr>
+      <w:rPr>
+        <w:rFonts w:ascii="Wingdings" w:hAnsi="Wingdings" w:hint="default"/>
+        <w:sz w:val="20"/>
+      </w:rPr>
+    </w:lvl>
+    <w:lvl w:ilvl="4" w:tentative="1">
+      <w:start w:val="1"/>
+      <w:numFmt w:val="bullet"/>
+      <w:lvlText w:val=""/>
+      <w:lvlJc w:val="left"/>
+      <w:pPr>
+        <w:tabs>
+          <w:tab w:val="num" w:pos="3600"/>
+        </w:tabs>
+        <w:ind w:left="3600" w:hanging="360"/>
+      </w:pPr>
+      <w:rPr>
+        <w:rFonts w:ascii="Wingdings" w:hAnsi="Wingdings" w:hint="default"/>
+        <w:sz w:val="20"/>
+      </w:rPr>
+    </w:lvl>
+    <w:lvl w:ilvl="5" w:tentative="1">
+      <w:start w:val="1"/>
+      <w:numFmt w:val="bullet"/>
+      <w:lvlText w:val=""/>
+      <w:lvlJc w:val="left"/>
+      <w:pPr>
+        <w:tabs>
+          <w:tab w:val="num" w:pos="4320"/>
+        </w:tabs>
+        <w:ind w:left="4320" w:hanging="360"/>
+      </w:pPr>
+      <w:rPr>
+        <w:rFonts w:ascii="Wingdings" w:hAnsi="Wingdings" w:hint="default"/>
+        <w:sz w:val="20"/>
+      </w:rPr>
+    </w:lvl>
+    <w:lvl w:ilvl="6" w:tentative="1">
+      <w:start w:val="1"/>
+      <w:numFmt w:val="bullet"/>
+      <w:lvlText w:val=""/>
+      <w:lvlJc w:val="left"/>
+      <w:pPr>
+        <w:tabs>
+          <w:tab w:val="num" w:pos="5040"/>
+        </w:tabs>
+        <w:ind w:left="5040" w:hanging="360"/>
+      </w:pPr>
+      <w:rPr>
+        <w:rFonts w:ascii="Wingdings" w:hAnsi="Wingdings" w:hint="default"/>
+        <w:sz w:val="20"/>
+      </w:rPr>
+    </w:lvl>
+    <w:lvl w:ilvl="7" w:tentative="1">
+      <w:start w:val="1"/>
+      <w:numFmt w:val="bullet"/>
+      <w:lvlText w:val=""/>
+      <w:lvlJc w:val="left"/>
+      <w:pPr>
+        <w:tabs>
+          <w:tab w:val="num" w:pos="5760"/>
+        </w:tabs>
+        <w:ind w:left="5760" w:hanging="360"/>
+      </w:pPr>
+      <w:rPr>
+        <w:rFonts w:ascii="Wingdings" w:hAnsi="Wingdings" w:hint="default"/>
+        <w:sz w:val="20"/>
+      </w:rPr>
+    </w:lvl>
+    <w:lvl w:ilvl="8" w:tentative="1">
+      <w:start w:val="1"/>
+      <w:numFmt w:val="bullet"/>
+      <w:lvlText w:val=""/>
+      <w:lvlJc w:val="left"/>
+      <w:pPr>
+        <w:tabs>
+          <w:tab w:val="num" w:pos="6480"/>
+        </w:tabs>
+        <w:ind w:left="6480" w:hanging="360"/>
+      </w:pPr>
+      <w:rPr>
+        <w:rFonts w:ascii="Wingdings" w:hAnsi="Wingdings" w:hint="default"/>
+        <w:sz w:val="20"/>
+      </w:rPr>
+    </w:lvl>
+  </w:abstractNum>
+  <w:abstractNum w:abstractNumId="4" w15:restartNumberingAfterBreak="0">
+    <w:nsid w:val="69342DC4"/>
+    <w:multiLevelType w:val="multilevel"/>
+    <w:tmpl w:val="03B0F192"/>
+    <w:lvl w:ilvl="0">
+      <w:start w:val="1"/>
+      <w:numFmt w:val="bullet"/>
+      <w:lvlText w:val=""/>
+      <w:lvlJc w:val="left"/>
+      <w:pPr>
+        <w:tabs>
+          <w:tab w:val="num" w:pos="720"/>
+        </w:tabs>
+        <w:ind w:left="720" w:hanging="360"/>
+      </w:pPr>
+      <w:rPr>
+        <w:rFonts w:ascii="Symbol" w:hAnsi="Symbol" w:hint="default"/>
+        <w:sz w:val="20"/>
+      </w:rPr>
+    </w:lvl>
+    <w:lvl w:ilvl="1" w:tentative="1">
+      <w:start w:val="1"/>
+      <w:numFmt w:val="bullet"/>
+      <w:lvlText w:val="o"/>
+      <w:lvlJc w:val="left"/>
+      <w:pPr>
+        <w:tabs>
+          <w:tab w:val="num" w:pos="1440"/>
+        </w:tabs>
+        <w:ind w:left="1440" w:hanging="360"/>
+      </w:pPr>
+      <w:rPr>
+        <w:rFonts w:ascii="Courier New" w:hAnsi="Courier New" w:hint="default"/>
+        <w:sz w:val="20"/>
+      </w:rPr>
+    </w:lvl>
+    <w:lvl w:ilvl="2" w:tentative="1">
+      <w:start w:val="1"/>
+      <w:numFmt w:val="bullet"/>
+      <w:lvlText w:val=""/>
+      <w:lvlJc w:val="left"/>
+      <w:pPr>
+        <w:tabs>
+          <w:tab w:val="num" w:pos="2160"/>
+        </w:tabs>
+        <w:ind w:left="2160" w:hanging="360"/>
+      </w:pPr>
+      <w:rPr>
+        <w:rFonts w:ascii="Wingdings" w:hAnsi="Wingdings" w:hint="default"/>
+        <w:sz w:val="20"/>
+      </w:rPr>
+    </w:lvl>
+    <w:lvl w:ilvl="3" w:tentative="1">
+      <w:start w:val="1"/>
+      <w:numFmt w:val="bullet"/>
+      <w:lvlText w:val=""/>
+      <w:lvlJc w:val="left"/>
+      <w:pPr>
+        <w:tabs>
+          <w:tab w:val="num" w:pos="2880"/>
+        </w:tabs>
+        <w:ind w:left="2880" w:hanging="360"/>
+      </w:pPr>
+      <w:rPr>
+        <w:rFonts w:ascii="Wingdings" w:hAnsi="Wingdings" w:hint="default"/>
+        <w:sz w:val="20"/>
+      </w:rPr>
+    </w:lvl>
+    <w:lvl w:ilvl="4" w:tentative="1">
+      <w:start w:val="1"/>
+      <w:numFmt w:val="bullet"/>
+      <w:lvlText w:val=""/>
+      <w:lvlJc w:val="left"/>
+      <w:pPr>
+        <w:tabs>
+          <w:tab w:val="num" w:pos="3600"/>
+        </w:tabs>
+        <w:ind w:left="3600" w:hanging="360"/>
+      </w:pPr>
+      <w:rPr>
+        <w:rFonts w:ascii="Wingdings" w:hAnsi="Wingdings" w:hint="default"/>
+        <w:sz w:val="20"/>
+      </w:rPr>
+    </w:lvl>
+    <w:lvl w:ilvl="5" w:tentative="1">
+      <w:start w:val="1"/>
+      <w:numFmt w:val="bullet"/>
+      <w:lvlText w:val=""/>
+      <w:lvlJc w:val="left"/>
+      <w:pPr>
+        <w:tabs>
+          <w:tab w:val="num" w:pos="4320"/>
+        </w:tabs>
+        <w:ind w:left="4320" w:hanging="360"/>
+      </w:pPr>
+      <w:rPr>
+        <w:rFonts w:ascii="Wingdings" w:hAnsi="Wingdings" w:hint="default"/>
+        <w:sz w:val="20"/>
+      </w:rPr>
+    </w:lvl>
+    <w:lvl w:ilvl="6" w:tentative="1">
+      <w:start w:val="1"/>
+      <w:numFmt w:val="bullet"/>
+      <w:lvlText w:val=""/>
+      <w:lvlJc w:val="left"/>
+      <w:pPr>
+        <w:tabs>
+          <w:tab w:val="num" w:pos="5040"/>
+        </w:tabs>
+        <w:ind w:left="5040" w:hanging="360"/>
+      </w:pPr>
+      <w:rPr>
+        <w:rFonts w:ascii="Wingdings" w:hAnsi="Wingdings" w:hint="default"/>
+        <w:sz w:val="20"/>
+      </w:rPr>
+    </w:lvl>
+    <w:lvl w:ilvl="7" w:tentative="1">
+      <w:start w:val="1"/>
+      <w:numFmt w:val="bullet"/>
+      <w:lvlText w:val=""/>
+      <w:lvlJc w:val="left"/>
+      <w:pPr>
+        <w:tabs>
+          <w:tab w:val="num" w:pos="5760"/>
+        </w:tabs>
+        <w:ind w:left="5760" w:hanging="360"/>
+      </w:pPr>
+      <w:rPr>
+        <w:rFonts w:ascii="Wingdings" w:hAnsi="Wingdings" w:hint="default"/>
+        <w:sz w:val="20"/>
+      </w:rPr>
+    </w:lvl>
+    <w:lvl w:ilvl="8" w:tentative="1">
+      <w:start w:val="1"/>
+      <w:numFmt w:val="bullet"/>
+      <w:lvlText w:val=""/>
+      <w:lvlJc w:val="left"/>
+      <w:pPr>
+        <w:tabs>
+          <w:tab w:val="num" w:pos="6480"/>
+        </w:tabs>
+        <w:ind w:left="6480" w:hanging="360"/>
+      </w:pPr>
+      <w:rPr>
+        <w:rFonts w:ascii="Wingdings" w:hAnsi="Wingdings" w:hint="default"/>
+        <w:sz w:val="20"/>
+      </w:rPr>
+    </w:lvl>
+  </w:abstractNum>
+  <w:abstractNum w:abstractNumId="5" w15:restartNumberingAfterBreak="0">
+    <w:nsid w:val="74426513"/>
+    <w:multiLevelType w:val="multilevel"/>
+    <w:tmpl w:val="AF3E8CC8"/>
+    <w:lvl w:ilvl="0">
+      <w:start w:val="1"/>
+      <w:numFmt w:val="bullet"/>
+      <w:lvlText w:val=""/>
+      <w:lvlJc w:val="left"/>
+      <w:pPr>
+        <w:tabs>
+          <w:tab w:val="num" w:pos="720"/>
+        </w:tabs>
+        <w:ind w:left="720" w:hanging="360"/>
+      </w:pPr>
+      <w:rPr>
+        <w:rFonts w:ascii="Symbol" w:hAnsi="Symbol" w:hint="default"/>
+        <w:sz w:val="20"/>
+      </w:rPr>
+    </w:lvl>
+    <w:lvl w:ilvl="1" w:tentative="1">
+      <w:start w:val="1"/>
+      <w:numFmt w:val="bullet"/>
+      <w:lvlText w:val="o"/>
+      <w:lvlJc w:val="left"/>
+      <w:pPr>
+        <w:tabs>
+          <w:tab w:val="num" w:pos="1440"/>
+        </w:tabs>
+        <w:ind w:left="1440" w:hanging="360"/>
+      </w:pPr>
+      <w:rPr>
+        <w:rFonts w:ascii="Courier New" w:hAnsi="Courier New" w:hint="default"/>
+        <w:sz w:val="20"/>
+      </w:rPr>
+    </w:lvl>
+    <w:lvl w:ilvl="2" w:tentative="1">
+      <w:start w:val="1"/>
+      <w:numFmt w:val="bullet"/>
+      <w:lvlText w:val=""/>
+      <w:lvlJc w:val="left"/>
+      <w:pPr>
+        <w:tabs>
+          <w:tab w:val="num" w:pos="2160"/>
+        </w:tabs>
+        <w:ind w:left="2160" w:hanging="360"/>
+      </w:pPr>
+      <w:rPr>
+        <w:rFonts w:ascii="Wingdings" w:hAnsi="Wingdings" w:hint="default"/>
+        <w:sz w:val="20"/>
+      </w:rPr>
+    </w:lvl>
+    <w:lvl w:ilvl="3" w:tentative="1">
+      <w:start w:val="1"/>
+      <w:numFmt w:val="bullet"/>
+      <w:lvlText w:val=""/>
+      <w:lvlJc w:val="left"/>
+      <w:pPr>
+        <w:tabs>
+          <w:tab w:val="num" w:pos="2880"/>
+        </w:tabs>
+        <w:ind w:left="2880" w:hanging="360"/>
+      </w:pPr>
+      <w:rPr>
+        <w:rFonts w:ascii="Wingdings" w:hAnsi="Wingdings" w:hint="default"/>
+        <w:sz w:val="20"/>
+      </w:rPr>
+    </w:lvl>
+    <w:lvl w:ilvl="4" w:tentative="1">
+      <w:start w:val="1"/>
+      <w:numFmt w:val="bullet"/>
+      <w:lvlText w:val=""/>
+      <w:lvlJc w:val="left"/>
+      <w:pPr>
+        <w:tabs>
+          <w:tab w:val="num" w:pos="3600"/>
+        </w:tabs>
+        <w:ind w:left="3600" w:hanging="360"/>
+      </w:pPr>
+      <w:rPr>
+        <w:rFonts w:ascii="Wingdings" w:hAnsi="Wingdings" w:hint="default"/>
+        <w:sz w:val="20"/>
+      </w:rPr>
+    </w:lvl>
+    <w:lvl w:ilvl="5" w:tentative="1">
+      <w:start w:val="1"/>
+      <w:numFmt w:val="bullet"/>
+      <w:lvlText w:val=""/>
+      <w:lvlJc w:val="left"/>
+      <w:pPr>
+        <w:tabs>
+          <w:tab w:val="num" w:pos="4320"/>
+        </w:tabs>
+        <w:ind w:left="4320" w:hanging="360"/>
+      </w:pPr>
+      <w:rPr>
+        <w:rFonts w:ascii="Wingdings" w:hAnsi="Wingdings" w:hint="default"/>
+        <w:sz w:val="20"/>
+      </w:rPr>
+    </w:lvl>
+    <w:lvl w:ilvl="6" w:tentative="1">
+      <w:start w:val="1"/>
+      <w:numFmt w:val="bullet"/>
+      <w:lvlText w:val=""/>
+      <w:lvlJc w:val="left"/>
+      <w:pPr>
+        <w:tabs>
+          <w:tab w:val="num" w:pos="5040"/>
+        </w:tabs>
+        <w:ind w:left="5040" w:hanging="360"/>
+      </w:pPr>
+      <w:rPr>
+        <w:rFonts w:ascii="Wingdings" w:hAnsi="Wingdings" w:hint="default"/>
+        <w:sz w:val="20"/>
+      </w:rPr>
+    </w:lvl>
+    <w:lvl w:ilvl="7" w:tentative="1">
+      <w:start w:val="1"/>
+      <w:numFmt w:val="bullet"/>
+      <w:lvlText w:val=""/>
+      <w:lvlJc w:val="left"/>
+      <w:pPr>
+        <w:tabs>
+          <w:tab w:val="num" w:pos="5760"/>
+        </w:tabs>
+        <w:ind w:left="5760" w:hanging="360"/>
+      </w:pPr>
+      <w:rPr>
+        <w:rFonts w:ascii="Wingdings" w:hAnsi="Wingdings" w:hint="default"/>
+        <w:sz w:val="20"/>
+      </w:rPr>
+    </w:lvl>
+    <w:lvl w:ilvl="8" w:tentative="1">
+      <w:start w:val="1"/>
+      <w:numFmt w:val="bullet"/>
+      <w:lvlText w:val=""/>
+      <w:lvlJc w:val="left"/>
+      <w:pPr>
+        <w:tabs>
+          <w:tab w:val="num" w:pos="6480"/>
+        </w:tabs>
+        <w:ind w:left="6480" w:hanging="360"/>
+      </w:pPr>
+      <w:rPr>
+        <w:rFonts w:ascii="Wingdings" w:hAnsi="Wingdings" w:hint="default"/>
+        <w:sz w:val="20"/>
+      </w:rPr>
+    </w:lvl>
+  </w:abstractNum>
+  <w:num w:numId="1" w16cid:durableId="1056860011">
+    <w:abstractNumId w:val="5"/>
+  </w:num>
+  <w:num w:numId="2" w16cid:durableId="585067232">
+    <w:abstractNumId w:val="2"/>
+  </w:num>
+  <w:num w:numId="3" w16cid:durableId="2065058364">
+    <w:abstractNumId w:val="1"/>
+  </w:num>
+  <w:num w:numId="4" w16cid:durableId="565578127">
+    <w:abstractNumId w:val="0"/>
+  </w:num>
+  <w:num w:numId="5" w16cid:durableId="436096164">
+    <w:abstractNumId w:val="4"/>
+  </w:num>
+  <w:num w:numId="6" w16cid:durableId="614944688">
+    <w:abstractNumId w:val="3"/>
+  </w:num>
+</w:numbering>
+</file>
+
 <file path=word/styles.xml><?xml version="1.0" encoding="utf-8"?>
-<w:styles xmlns:mc="http://schemas.openxmlformats.org/markup-compatibility/2006" xmlns:r="http://schemas.openxmlformats.org/officeDocument/2006/relationships" xmlns:w="http://schemas.openxmlformats.org/wordprocessingml/2006/main" xmlns:w14="http://schemas.microsoft.com/office/word/2010/wordml" xmlns:w15="http://schemas.microsoft.com/office/word/2012/wordml" xmlns:w16cex="http://schemas.microsoft.com/office/word/2018/wordml/cex" xmlns:w16cid="http://schemas.microsoft.com/office/word/2016/wordml/cid" xmlns:w16="http://schemas.microsoft.com/office/word/2018/wordml" xmlns:w16sdtdh="http://schemas.microsoft.com/office/word/2020/wordml/sdtdatahash" xmlns:w16se="http://schemas.microsoft.com/office/word/2015/wordml/symex" mc:Ignorable="w14 w15 w16se w16cid w16 w16cex w16sdtdh">
+<w:styles xmlns:mc="http://schemas.openxmlformats.org/markup-compatibility/2006" xmlns:r="http://schemas.openxmlformats.org/officeDocument/2006/relationships" xmlns:w="http://schemas.openxmlformats.org/wordprocessingml/2006/main" xmlns:w14="http://schemas.microsoft.com/office/word/2010/wordml" xmlns:w15="http://schemas.microsoft.com/office/word/2012/wordml" xmlns:w16cex="http://schemas.microsoft.com/office/word/2018/wordml/cex" xmlns:w16cid="http://schemas.microsoft.com/office/word/2016/wordml/cid" xmlns:w16="http://schemas.microsoft.com/office/word/2018/wordml" xmlns:w16du="http://schemas.microsoft.com/office/word/2023/wordml/word16du" xmlns:w16sdtdh="http://schemas.microsoft.com/office/word/2020/wordml/sdtdatahash" xmlns:w16se="http://schemas.microsoft.com/office/word/2015/wordml/symex" mc:Ignorable="w14 w15 w16se w16cid w16 w16cex w16sdtdh w16du">
   <w:docDefaults>
     <w:rPrDefault>
       <w:rPr>
@@ -684,7 +2939,6 @@
   <w:style w:type="character" w:default="1" w:styleId="Fuentedeprrafopredeter">
     <w:name w:val="Default Paragraph Font"/>
     <w:uiPriority w:val="1"/>
-    <w:semiHidden/>
     <w:unhideWhenUsed/>
   </w:style>
   <w:style w:type="table" w:default="1" w:styleId="Tablanormal">
@@ -707,6 +2961,29 @@
     <w:uiPriority w:val="99"/>
     <w:semiHidden/>
     <w:unhideWhenUsed/>
+  </w:style>
+  <w:style w:type="character" w:styleId="Hipervnculo">
+    <w:name w:val="Hyperlink"/>
+    <w:basedOn w:val="Fuentedeprrafopredeter"/>
+    <w:uiPriority w:val="99"/>
+    <w:unhideWhenUsed/>
+    <w:rsid w:val="006C28B4"/>
+    <w:rPr>
+      <w:color w:val="0563C1" w:themeColor="hyperlink"/>
+      <w:u w:val="single"/>
+    </w:rPr>
+  </w:style>
+  <w:style w:type="character" w:styleId="Mencinsinresolver">
+    <w:name w:val="Unresolved Mention"/>
+    <w:basedOn w:val="Fuentedeprrafopredeter"/>
+    <w:uiPriority w:val="99"/>
+    <w:semiHidden/>
+    <w:unhideWhenUsed/>
+    <w:rsid w:val="006C28B4"/>
+    <w:rPr>
+      <w:color w:val="605E5C"/>
+      <w:shd w:val="clear" w:color="auto" w:fill="E1DFDD"/>
+    </w:rPr>
   </w:style>
 </w:styles>
 </file>

</xml_diff>